<commit_message>
added license information for academics (data nitro demo script)
</commit_message>
<xml_diff>
--- a/Day 2/5. Excel and Data Visualization/pythonInExcel/Script.docx
+++ b/Day 2/5. Excel and Data Visualization/pythonInExcel/Script.docx
@@ -1,6 +1,6 @@
 
 <file path=word/document.xml><?xml version="1.0" encoding="utf-8"?>
-<w:document xmlns:wpc="http://schemas.microsoft.com/office/word/2010/wordprocessingCanvas" xmlns:mc="http://schemas.openxmlformats.org/markup-compatibility/2006" xmlns:o="urn:schemas-microsoft-com:office:office" xmlns:r="http://schemas.openxmlformats.org/officeDocument/2006/relationships" xmlns:m="http://schemas.openxmlformats.org/officeDocument/2006/math" xmlns:v="urn:schemas-microsoft-com:vml" xmlns:wp14="http://schemas.microsoft.com/office/word/2010/wordprocessingDrawing" xmlns:wp="http://schemas.openxmlformats.org/drawingml/2006/wordprocessingDrawing" xmlns:w10="urn:schemas-microsoft-com:office:word" xmlns:w="http://schemas.openxmlformats.org/wordprocessingml/2006/main" xmlns:w14="http://schemas.microsoft.com/office/word/2010/wordml" xmlns:wpg="http://schemas.microsoft.com/office/word/2010/wordprocessingGroup" xmlns:wpi="http://schemas.microsoft.com/office/word/2010/wordprocessingInk" xmlns:wne="http://schemas.microsoft.com/office/word/2006/wordml" xmlns:wps="http://schemas.microsoft.com/office/word/2010/wordprocessingShape" mc:Ignorable="w14 wp14">
+<w:document xmlns:wpc="http://schemas.microsoft.com/office/word/2010/wordprocessingCanvas" xmlns:mc="http://schemas.openxmlformats.org/markup-compatibility/2006" xmlns:o="urn:schemas-microsoft-com:office:office" xmlns:r="http://schemas.openxmlformats.org/officeDocument/2006/relationships" xmlns:m="http://schemas.openxmlformats.org/officeDocument/2006/math" xmlns:v="urn:schemas-microsoft-com:vml" xmlns:wp14="http://schemas.microsoft.com/office/word/2010/wordprocessingDrawing" xmlns:wp="http://schemas.openxmlformats.org/drawingml/2006/wordprocessingDrawing" xmlns:w10="urn:schemas-microsoft-com:office:word" xmlns:w="http://schemas.openxmlformats.org/wordprocessingml/2006/main" xmlns:w14="http://schemas.microsoft.com/office/word/2010/wordml" xmlns:w15="http://schemas.microsoft.com/office/word/2012/wordml" xmlns:wpg="http://schemas.microsoft.com/office/word/2010/wordprocessingGroup" xmlns:wpi="http://schemas.microsoft.com/office/word/2010/wordprocessingInk" xmlns:wne="http://schemas.microsoft.com/office/word/2006/wordml" xmlns:wps="http://schemas.microsoft.com/office/word/2010/wordprocessingShape" mc:Ignorable="w14 w15 wp14">
   <w:body>
     <w:p>
       <w:pPr>
@@ -125,7 +125,7 @@
         </w:rPr>
         <w:t xml:space="preserve"> site: </w:t>
       </w:r>
-      <w:hyperlink r:id="rId9" w:history="1">
+      <w:hyperlink r:id="rId8" w:history="1">
         <w:r>
           <w:rPr>
             <w:rStyle w:val="Hyperlink"/>
@@ -186,7 +186,7 @@
         </w:rPr>
         <w:t xml:space="preserve">.  Log in at </w:t>
       </w:r>
-      <w:hyperlink r:id="rId10" w:history="1">
+      <w:hyperlink r:id="rId9" w:history="1">
         <w:r>
           <w:rPr>
             <w:rStyle w:val="Hyperlink"/>
@@ -209,16 +209,85 @@
           <w:szCs w:val="24"/>
         </w:rPr>
         <w:br/>
-        <w:t xml:space="preserve">   Email:  Wenming.Ye@microsoft.com</w:t>
-      </w:r>
-      <w:r>
-        <w:rPr>
-          <w:sz w:val="24"/>
-          <w:szCs w:val="24"/>
-        </w:rPr>
-        <w:br/>
-        <w:t xml:space="preserve">   Password: Welcome48588212</w:t>
-      </w:r>
+      </w:r>
+      <w:r>
+        <w:rPr>
+          <w:rFonts w:cs="Helvetica"/>
+          <w:color w:val="333333"/>
+          <w:lang w:val="en"/>
+        </w:rPr>
+        <w:t>We have free home licenses for students</w:t>
+      </w:r>
+      <w:r>
+        <w:rPr>
+          <w:rFonts w:cs="Helvetica"/>
+          <w:color w:val="333333"/>
+          <w:lang w:val="en"/>
+        </w:rPr>
+        <w:t xml:space="preserve"> and academics</w:t>
+      </w:r>
+      <w:r>
+        <w:rPr>
+          <w:rFonts w:cs="Helvetica"/>
+          <w:color w:val="333333"/>
+          <w:lang w:val="en"/>
+        </w:rPr>
+        <w:t xml:space="preserve">. You can get one by </w:t>
+      </w:r>
+      <w:hyperlink r:id="rId10" w:history="1">
+        <w:r>
+          <w:rPr>
+            <w:rStyle w:val="Hyperlink"/>
+            <w:rFonts w:cs="Helvetica"/>
+            <w:lang w:val="en"/>
+          </w:rPr>
+          <w:t>registering with your school email address</w:t>
+        </w:r>
+      </w:hyperlink>
+      <w:r>
+        <w:rPr>
+          <w:rFonts w:cs="Helvetica"/>
+          <w:color w:val="333333"/>
+          <w:lang w:val="en"/>
+        </w:rPr>
+        <w:t xml:space="preserve">, and then contacting us at </w:t>
+      </w:r>
+      <w:hyperlink r:id="rId11" w:history="1">
+        <w:r>
+          <w:rPr>
+            <w:rStyle w:val="Hyperlink"/>
+            <w:rFonts w:cs="Helvetica"/>
+            <w:lang w:val="en"/>
+          </w:rPr>
+          <w:t>support@datanitro.com</w:t>
+        </w:r>
+      </w:hyperlink>
+      <w:r>
+        <w:rPr>
+          <w:rFonts w:cs="Helvetica"/>
+          <w:color w:val="333333"/>
+          <w:lang w:val="en"/>
+        </w:rPr>
+        <w:t>.</w:t>
+      </w:r>
+      <w:r>
+        <w:rPr>
+          <w:rFonts w:cs="Helvetica"/>
+          <w:color w:val="333333"/>
+          <w:lang w:val="en"/>
+        </w:rPr>
+        <w:t xml:space="preserve">  </w:t>
+      </w:r>
+      <w:r>
+        <w:rPr>
+          <w:sz w:val="24"/>
+          <w:szCs w:val="24"/>
+        </w:rPr>
+        <w:br/>
+        <w:t xml:space="preserve"> For the trainers, please contact Wenming.</w:t>
+      </w:r>
+      <w:bookmarkStart w:id="0" w:name="_GoBack"/>
+      <w:bookmarkEnd w:id="0"/>
       <w:r>
         <w:rPr>
           <w:sz w:val="24"/>
@@ -280,6 +349,7 @@
           <w:noProof/>
           <w:sz w:val="24"/>
           <w:szCs w:val="24"/>
+          <w:lang w:eastAsia="zh-CN"/>
         </w:rPr>
         <w:drawing>
           <wp:anchor distT="0" distB="0" distL="114300" distR="114300" simplePos="0" relativeHeight="251663360" behindDoc="0" locked="0" layoutInCell="1" allowOverlap="1" wp14:anchorId="367B8E6D" wp14:editId="3D13CB48">
@@ -302,133 +372,6 @@
                 <pic:pic xmlns:pic="http://schemas.openxmlformats.org/drawingml/2006/picture">
                   <pic:nvPicPr>
                     <pic:cNvPr id="0" name="Picture 1" descr="C:\Users\Ben\Desktop\Dropbox\Startups\Microsoft Demo\installation_images\settings.PNG"/>
-                    <pic:cNvPicPr>
-                      <a:picLocks noChangeAspect="1" noChangeArrowheads="1"/>
-                    </pic:cNvPicPr>
-                  </pic:nvPicPr>
-                  <pic:blipFill>
-                    <a:blip r:embed="rId11">
-                      <a:extLst>
-                        <a:ext uri="{28A0092B-C50C-407E-A947-70E740481C1C}">
-                          <a14:useLocalDpi xmlns:a14="http://schemas.microsoft.com/office/drawing/2010/main" val="0"/>
-                        </a:ext>
-                      </a:extLst>
-                    </a:blip>
-                    <a:srcRect/>
-                    <a:stretch>
-                      <a:fillRect/>
-                    </a:stretch>
-                  </pic:blipFill>
-                  <pic:spPr bwMode="auto">
-                    <a:xfrm>
-                      <a:off x="0" y="0"/>
-                      <a:ext cx="3105150" cy="3238500"/>
-                    </a:xfrm>
-                    <a:prstGeom prst="rect">
-                      <a:avLst/>
-                    </a:prstGeom>
-                    <a:noFill/>
-                    <a:ln>
-                      <a:noFill/>
-                    </a:ln>
-                  </pic:spPr>
-                </pic:pic>
-              </a:graphicData>
-            </a:graphic>
-            <wp14:sizeRelH relativeFrom="page">
-              <wp14:pctWidth>0</wp14:pctWidth>
-            </wp14:sizeRelH>
-            <wp14:sizeRelV relativeFrom="page">
-              <wp14:pctHeight>0</wp14:pctHeight>
-            </wp14:sizeRelV>
-          </wp:anchor>
-        </w:drawing>
-      </w:r>
-      <w:r>
-        <w:rPr>
-          <w:sz w:val="24"/>
-          <w:szCs w:val="24"/>
-        </w:rPr>
-        <w:t>Open E</w:t>
-      </w:r>
-      <w:r>
-        <w:rPr>
-          <w:sz w:val="24"/>
-          <w:szCs w:val="24"/>
-        </w:rPr>
-        <w:t xml:space="preserve">xcel, press the settings button in the </w:t>
-      </w:r>
-      <w:proofErr w:type="spellStart"/>
-      <w:r>
-        <w:rPr>
-          <w:sz w:val="24"/>
-          <w:szCs w:val="24"/>
-        </w:rPr>
-        <w:t>DataNitro</w:t>
-      </w:r>
-      <w:proofErr w:type="spellEnd"/>
-      <w:r>
-        <w:rPr>
-          <w:sz w:val="24"/>
-          <w:szCs w:val="24"/>
-        </w:rPr>
-        <w:t xml:space="preserve"> tab, and change the Python path to your Anaconda folder.</w:t>
-      </w:r>
-      <w:r>
-        <w:rPr>
-          <w:sz w:val="24"/>
-          <w:szCs w:val="24"/>
-        </w:rPr>
-        <w:t xml:space="preserve">  Restart Excel.</w:t>
-      </w:r>
-      <w:r>
-        <w:rPr>
-          <w:sz w:val="24"/>
-          <w:szCs w:val="24"/>
-        </w:rPr>
-        <w:br/>
-      </w:r>
-    </w:p>
-    <w:p>
-      <w:pPr>
-        <w:pStyle w:val="ListParagraph"/>
-        <w:numPr>
-          <w:ilvl w:val="0"/>
-          <w:numId w:val="1"/>
-        </w:numPr>
-        <w:rPr>
-          <w:sz w:val="24"/>
-          <w:szCs w:val="24"/>
-        </w:rPr>
-      </w:pPr>
-      <w:r>
-        <w:rPr>
-          <w:noProof/>
-          <w:sz w:val="24"/>
-          <w:szCs w:val="24"/>
-        </w:rPr>
-        <w:lastRenderedPageBreak/>
-        <w:drawing>
-          <wp:anchor distT="0" distB="0" distL="114300" distR="114300" simplePos="0" relativeHeight="251662336" behindDoc="0" locked="0" layoutInCell="1" allowOverlap="1" wp14:anchorId="51D4414A" wp14:editId="56D9A074">
-            <wp:simplePos x="0" y="0"/>
-            <wp:positionH relativeFrom="column">
-              <wp:posOffset>1419225</wp:posOffset>
-            </wp:positionH>
-            <wp:positionV relativeFrom="paragraph">
-              <wp:posOffset>328930</wp:posOffset>
-            </wp:positionV>
-            <wp:extent cx="3105150" cy="3238500"/>
-            <wp:effectExtent l="0" t="0" r="0" b="0"/>
-            <wp:wrapTopAndBottom/>
-            <wp:docPr id="2" name="Picture 2" descr="C:\Users\Ben\Desktop\Dropbox\Startups\Microsoft Demo\installation_images\settings_2.PNG"/>
-            <wp:cNvGraphicFramePr>
-              <a:graphicFrameLocks xmlns:a="http://schemas.openxmlformats.org/drawingml/2006/main" noChangeAspect="1"/>
-            </wp:cNvGraphicFramePr>
-            <a:graphic xmlns:a="http://schemas.openxmlformats.org/drawingml/2006/main">
-              <a:graphicData uri="http://schemas.openxmlformats.org/drawingml/2006/picture">
-                <pic:pic xmlns:pic="http://schemas.openxmlformats.org/drawingml/2006/picture">
-                  <pic:nvPicPr>
-                    <pic:cNvPr id="0" name="Picture 2" descr="C:\Users\Ben\Desktop\Dropbox\Startups\Microsoft Demo\installation_images\settings_2.PNG"/>
                     <pic:cNvPicPr>
                       <a:picLocks noChangeAspect="1" noChangeArrowheads="1"/>
                     </pic:cNvPicPr>
@@ -476,7 +419,14 @@
           <w:sz w:val="24"/>
           <w:szCs w:val="24"/>
         </w:rPr>
-        <w:t xml:space="preserve">Press “Install </w:t>
+        <w:t>Open E</w:t>
+      </w:r>
+      <w:r>
+        <w:rPr>
+          <w:sz w:val="24"/>
+          <w:szCs w:val="24"/>
+        </w:rPr>
+        <w:t xml:space="preserve">xcel, press the settings button in the </w:t>
       </w:r>
       <w:proofErr w:type="spellStart"/>
       <w:r>
@@ -484,7 +434,7 @@
           <w:sz w:val="24"/>
           <w:szCs w:val="24"/>
         </w:rPr>
-        <w:t>IPython</w:t>
+        <w:t>DataNitro</w:t>
       </w:r>
       <w:proofErr w:type="spellEnd"/>
       <w:r>
@@ -492,7 +442,112 @@
           <w:sz w:val="24"/>
           <w:szCs w:val="24"/>
         </w:rPr>
-        <w:t>” in the settings menu.</w:t>
+        <w:t xml:space="preserve"> tab, and change the Python path to your Anaconda folder.</w:t>
+      </w:r>
+      <w:r>
+        <w:rPr>
+          <w:sz w:val="24"/>
+          <w:szCs w:val="24"/>
+        </w:rPr>
+        <w:t xml:space="preserve">  Restart Excel.</w:t>
+      </w:r>
+      <w:r>
+        <w:rPr>
+          <w:sz w:val="24"/>
+          <w:szCs w:val="24"/>
+        </w:rPr>
+        <w:br/>
+      </w:r>
+    </w:p>
+    <w:p>
+      <w:pPr>
+        <w:pStyle w:val="ListParagraph"/>
+        <w:numPr>
+          <w:ilvl w:val="0"/>
+          <w:numId w:val="1"/>
+        </w:numPr>
+        <w:rPr>
+          <w:sz w:val="24"/>
+          <w:szCs w:val="24"/>
+        </w:rPr>
+      </w:pPr>
+      <w:r>
+        <w:rPr>
+          <w:noProof/>
+          <w:sz w:val="24"/>
+          <w:szCs w:val="24"/>
+          <w:lang w:eastAsia="zh-CN"/>
+        </w:rPr>
+        <w:lastRenderedPageBreak/>
+        <w:drawing>
+          <wp:anchor distT="0" distB="0" distL="114300" distR="114300" simplePos="0" relativeHeight="251662336" behindDoc="0" locked="0" layoutInCell="1" allowOverlap="1" wp14:anchorId="51D4414A" wp14:editId="56D9A074">
+            <wp:simplePos x="0" y="0"/>
+            <wp:positionH relativeFrom="column">
+              <wp:posOffset>1419225</wp:posOffset>
+            </wp:positionH>
+            <wp:positionV relativeFrom="paragraph">
+              <wp:posOffset>328930</wp:posOffset>
+            </wp:positionV>
+            <wp:extent cx="3105150" cy="3238500"/>
+            <wp:effectExtent l="0" t="0" r="0" b="0"/>
+            <wp:wrapTopAndBottom/>
+            <wp:docPr id="2" name="Picture 2" descr="C:\Users\Ben\Desktop\Dropbox\Startups\Microsoft Demo\installation_images\settings_2.PNG"/>
+            <wp:cNvGraphicFramePr>
+              <a:graphicFrameLocks xmlns:a="http://schemas.openxmlformats.org/drawingml/2006/main" noChangeAspect="1"/>
+            </wp:cNvGraphicFramePr>
+            <a:graphic xmlns:a="http://schemas.openxmlformats.org/drawingml/2006/main">
+              <a:graphicData uri="http://schemas.openxmlformats.org/drawingml/2006/picture">
+                <pic:pic xmlns:pic="http://schemas.openxmlformats.org/drawingml/2006/picture">
+                  <pic:nvPicPr>
+                    <pic:cNvPr id="0" name="Picture 2" descr="C:\Users\Ben\Desktop\Dropbox\Startups\Microsoft Demo\installation_images\settings_2.PNG"/>
+                    <pic:cNvPicPr>
+                      <a:picLocks noChangeAspect="1" noChangeArrowheads="1"/>
+                    </pic:cNvPicPr>
+                  </pic:nvPicPr>
+                  <pic:blipFill>
+                    <a:blip r:embed="rId13">
+                      <a:extLst>
+                        <a:ext uri="{28A0092B-C50C-407E-A947-70E740481C1C}">
+                          <a14:useLocalDpi xmlns:a14="http://schemas.microsoft.com/office/drawing/2010/main" val="0"/>
+                        </a:ext>
+                      </a:extLst>
+                    </a:blip>
+                    <a:srcRect/>
+                    <a:stretch>
+                      <a:fillRect/>
+                    </a:stretch>
+                  </pic:blipFill>
+                  <pic:spPr bwMode="auto">
+                    <a:xfrm>
+                      <a:off x="0" y="0"/>
+                      <a:ext cx="3105150" cy="3238500"/>
+                    </a:xfrm>
+                    <a:prstGeom prst="rect">
+                      <a:avLst/>
+                    </a:prstGeom>
+                    <a:noFill/>
+                    <a:ln>
+                      <a:noFill/>
+                    </a:ln>
+                  </pic:spPr>
+                </pic:pic>
+              </a:graphicData>
+            </a:graphic>
+            <wp14:sizeRelH relativeFrom="page">
+              <wp14:pctWidth>0</wp14:pctWidth>
+            </wp14:sizeRelH>
+            <wp14:sizeRelV relativeFrom="page">
+              <wp14:pctHeight>0</wp14:pctHeight>
+            </wp14:sizeRelV>
+          </wp:anchor>
+        </w:drawing>
+      </w:r>
+      <w:r>
+        <w:rPr>
+          <w:sz w:val="24"/>
+          <w:szCs w:val="24"/>
+        </w:rPr>
+        <w:t>Press “Install IPython” in the settings menu.</w:t>
       </w:r>
     </w:p>
     <w:p>
@@ -536,8 +591,6 @@
         </w:rPr>
         <w:br w:type="page"/>
       </w:r>
-      <w:bookmarkStart w:id="0" w:name="_GoBack"/>
-      <w:bookmarkEnd w:id="0"/>
     </w:p>
     <w:p>
       <w:pPr>
@@ -586,6 +639,7 @@
           <w:noProof/>
           <w:sz w:val="24"/>
           <w:szCs w:val="24"/>
+          <w:lang w:eastAsia="zh-CN"/>
         </w:rPr>
         <w:drawing>
           <wp:inline distT="0" distB="0" distL="0" distR="0" wp14:anchorId="608F77AA" wp14:editId="7AEE9B55">
@@ -605,7 +659,7 @@
                     </pic:cNvPicPr>
                   </pic:nvPicPr>
                   <pic:blipFill>
-                    <a:blip r:embed="rId13">
+                    <a:blip r:embed="rId14">
                       <a:extLst>
                         <a:ext uri="{28A0092B-C50C-407E-A947-70E740481C1C}">
                           <a14:useLocalDpi xmlns:a14="http://schemas.microsoft.com/office/drawing/2010/main" val="0"/>
@@ -1139,6 +1193,7 @@
           <w:noProof/>
           <w:sz w:val="24"/>
           <w:szCs w:val="24"/>
+          <w:lang w:eastAsia="zh-CN"/>
         </w:rPr>
         <w:drawing>
           <wp:anchor distT="0" distB="0" distL="114300" distR="114300" simplePos="0" relativeHeight="251665408" behindDoc="0" locked="0" layoutInCell="1" allowOverlap="1" wp14:anchorId="5BD706F1" wp14:editId="6332271D">
@@ -1166,7 +1221,7 @@
                     </pic:cNvPicPr>
                   </pic:nvPicPr>
                   <pic:blipFill>
-                    <a:blip r:embed="rId14">
+                    <a:blip r:embed="rId15">
                       <a:extLst>
                         <a:ext uri="{28A0092B-C50C-407E-A947-70E740481C1C}">
                           <a14:useLocalDpi xmlns:a14="http://schemas.microsoft.com/office/drawing/2010/main" val="0"/>
@@ -1340,6 +1395,7 @@
           <w:noProof/>
           <w:sz w:val="24"/>
           <w:szCs w:val="24"/>
+          <w:lang w:eastAsia="zh-CN"/>
         </w:rPr>
         <w:drawing>
           <wp:inline distT="0" distB="0" distL="0" distR="0" wp14:anchorId="1D14B2C1" wp14:editId="3E1A635D">
@@ -1359,7 +1415,7 @@
                     </pic:cNvPicPr>
                   </pic:nvPicPr>
                   <pic:blipFill>
-                    <a:blip r:embed="rId15">
+                    <a:blip r:embed="rId16">
                       <a:extLst>
                         <a:ext uri="{28A0092B-C50C-407E-A947-70E740481C1C}">
                           <a14:useLocalDpi xmlns:a14="http://schemas.microsoft.com/office/drawing/2010/main" val="0"/>
@@ -1413,6 +1469,7 @@
       <w:r>
         <w:rPr>
           <w:noProof/>
+          <w:lang w:eastAsia="zh-CN"/>
         </w:rPr>
         <w:drawing>
           <wp:anchor distT="0" distB="0" distL="114300" distR="114300" simplePos="0" relativeHeight="251658240" behindDoc="1" locked="0" layoutInCell="1" allowOverlap="1" wp14:anchorId="222FA9DD" wp14:editId="19945197">
@@ -1440,7 +1497,7 @@
                     </pic:cNvPicPr>
                   </pic:nvPicPr>
                   <pic:blipFill>
-                    <a:blip r:embed="rId16">
+                    <a:blip r:embed="rId17">
                       <a:extLst>
                         <a:ext uri="{28A0092B-C50C-407E-A947-70E740481C1C}">
                           <a14:useLocalDpi xmlns:a14="http://schemas.microsoft.com/office/drawing/2010/main" val="0"/>
@@ -1834,6 +1891,7 @@
           <w:noProof/>
           <w:sz w:val="24"/>
           <w:szCs w:val="24"/>
+          <w:lang w:eastAsia="zh-CN"/>
         </w:rPr>
         <w:drawing>
           <wp:inline distT="0" distB="0" distL="0" distR="0">
@@ -1853,7 +1911,7 @@
                     </pic:cNvPicPr>
                   </pic:nvPicPr>
                   <pic:blipFill>
-                    <a:blip r:embed="rId17">
+                    <a:blip r:embed="rId18">
                       <a:extLst>
                         <a:ext uri="{28A0092B-C50C-407E-A947-70E740481C1C}">
                           <a14:useLocalDpi xmlns:a14="http://schemas.microsoft.com/office/drawing/2010/main" val="0"/>
@@ -2090,23 +2148,7 @@
           <w:sz w:val="24"/>
           <w:szCs w:val="24"/>
         </w:rPr>
-        <w:t xml:space="preserve"> </w:t>
-      </w:r>
-      <w:proofErr w:type="gramStart"/>
-      <w:r>
-        <w:rPr>
-          <w:sz w:val="24"/>
-          <w:szCs w:val="24"/>
-        </w:rPr>
-        <w:t>shell</w:t>
-      </w:r>
-      <w:proofErr w:type="gramEnd"/>
-      <w:r>
-        <w:rPr>
-          <w:sz w:val="24"/>
-          <w:szCs w:val="24"/>
-        </w:rPr>
-        <w:t>, and import the scripts “scatter.py”, “predict.py”, and “sk.py”</w:t>
+        <w:t xml:space="preserve"> shell, and import the scripts “scatter.py”, “predict.py”, and “sk.py”</w:t>
       </w:r>
       <w:r>
         <w:rPr>
@@ -2182,6 +2224,7 @@
           <w:noProof/>
           <w:sz w:val="24"/>
           <w:szCs w:val="24"/>
+          <w:lang w:eastAsia="zh-CN"/>
         </w:rPr>
         <w:drawing>
           <wp:anchor distT="0" distB="0" distL="114300" distR="114300" simplePos="0" relativeHeight="251659264" behindDoc="1" locked="0" layoutInCell="1" allowOverlap="1" wp14:anchorId="42804FAE" wp14:editId="4F7D8CF1">
@@ -2209,7 +2252,7 @@
                     </pic:cNvPicPr>
                   </pic:nvPicPr>
                   <pic:blipFill>
-                    <a:blip r:embed="rId18">
+                    <a:blip r:embed="rId19">
                       <a:extLst>
                         <a:ext uri="{28A0092B-C50C-407E-A947-70E740481C1C}">
                           <a14:useLocalDpi xmlns:a14="http://schemas.microsoft.com/office/drawing/2010/main" val="0"/>
@@ -2317,7 +2360,7 @@
         <w:br/>
         <w:t xml:space="preserve">Press “From Web” in Power Query, and type in: </w:t>
       </w:r>
-      <w:hyperlink r:id="rId19" w:tgtFrame="_blank" w:history="1">
+      <w:hyperlink r:id="rId20" w:tgtFrame="_blank" w:history="1">
         <w:r>
           <w:rPr>
             <w:sz w:val="24"/>
@@ -2664,6 +2707,7 @@
           <w:noProof/>
           <w:sz w:val="24"/>
           <w:szCs w:val="24"/>
+          <w:lang w:eastAsia="zh-CN"/>
         </w:rPr>
         <w:lastRenderedPageBreak/>
         <w:drawing>
@@ -2692,7 +2736,7 @@
                     </pic:cNvPicPr>
                   </pic:nvPicPr>
                   <pic:blipFill>
-                    <a:blip r:embed="rId20">
+                    <a:blip r:embed="rId21">
                       <a:extLst>
                         <a:ext uri="{28A0092B-C50C-407E-A947-70E740481C1C}">
                           <a14:useLocalDpi xmlns:a14="http://schemas.microsoft.com/office/drawing/2010/main" val="0"/>
@@ -3124,6 +3168,7 @@
           <w:noProof/>
           <w:sz w:val="24"/>
           <w:szCs w:val="24"/>
+          <w:lang w:eastAsia="zh-CN"/>
         </w:rPr>
         <w:drawing>
           <wp:inline distT="0" distB="0" distL="0" distR="0" wp14:anchorId="7CDFF5D5" wp14:editId="36E6F6EC">
@@ -3143,7 +3188,7 @@
                     </pic:cNvPicPr>
                   </pic:nvPicPr>
                   <pic:blipFill>
-                    <a:blip r:embed="rId21">
+                    <a:blip r:embed="rId22">
                       <a:extLst>
                         <a:ext uri="{28A0092B-C50C-407E-A947-70E740481C1C}">
                           <a14:useLocalDpi xmlns:a14="http://schemas.microsoft.com/office/drawing/2010/main" val="0"/>
@@ -3531,6 +3576,7 @@
           <w:noProof/>
           <w:sz w:val="24"/>
           <w:szCs w:val="24"/>
+          <w:lang w:eastAsia="zh-CN"/>
         </w:rPr>
         <w:lastRenderedPageBreak/>
         <w:drawing>
@@ -3559,7 +3605,7 @@
                     </pic:cNvPicPr>
                   </pic:nvPicPr>
                   <pic:blipFill>
-                    <a:blip r:embed="rId22">
+                    <a:blip r:embed="rId23">
                       <a:extLst>
                         <a:ext uri="{28A0092B-C50C-407E-A947-70E740481C1C}">
                           <a14:useLocalDpi xmlns:a14="http://schemas.microsoft.com/office/drawing/2010/main" val="0"/>
@@ -3943,6 +3989,7 @@
       <w:r>
         <w:rPr>
           <w:noProof/>
+          <w:lang w:eastAsia="zh-CN"/>
         </w:rPr>
         <w:drawing>
           <wp:anchor distT="0" distB="0" distL="114300" distR="114300" simplePos="0" relativeHeight="251660288" behindDoc="0" locked="0" layoutInCell="1" allowOverlap="1" wp14:anchorId="0F9401C0" wp14:editId="3C13D208">
@@ -3970,7 +4017,7 @@
                     </pic:cNvPicPr>
                   </pic:nvPicPr>
                   <pic:blipFill>
-                    <a:blip r:embed="rId23">
+                    <a:blip r:embed="rId24">
                       <a:extLst>
                         <a:ext uri="{28A0092B-C50C-407E-A947-70E740481C1C}">
                           <a14:useLocalDpi xmlns:a14="http://schemas.microsoft.com/office/drawing/2010/main" val="0"/>
@@ -4298,6 +4345,7 @@
           <w:noProof/>
           <w:sz w:val="24"/>
           <w:szCs w:val="24"/>
+          <w:lang w:eastAsia="zh-CN"/>
         </w:rPr>
         <w:drawing>
           <wp:inline distT="0" distB="0" distL="0" distR="0" wp14:anchorId="17780EDD" wp14:editId="73DEEECD">
@@ -4317,7 +4365,7 @@
                     </pic:cNvPicPr>
                   </pic:nvPicPr>
                   <pic:blipFill>
-                    <a:blip r:embed="rId24">
+                    <a:blip r:embed="rId25">
                       <a:extLst>
                         <a:ext uri="{28A0092B-C50C-407E-A947-70E740481C1C}">
                           <a14:useLocalDpi xmlns:a14="http://schemas.microsoft.com/office/drawing/2010/main" val="0"/>
@@ -4533,6 +4581,7 @@
           <w:noProof/>
           <w:sz w:val="24"/>
           <w:szCs w:val="24"/>
+          <w:lang w:eastAsia="zh-CN"/>
         </w:rPr>
         <w:drawing>
           <wp:inline distT="0" distB="0" distL="0" distR="0" wp14:anchorId="56B29C13" wp14:editId="1D1A6005">
@@ -4552,7 +4601,7 @@
                     </pic:cNvPicPr>
                   </pic:nvPicPr>
                   <pic:blipFill>
-                    <a:blip r:embed="rId25">
+                    <a:blip r:embed="rId26">
                       <a:extLst>
                         <a:ext uri="{28A0092B-C50C-407E-A947-70E740481C1C}">
                           <a14:useLocalDpi xmlns:a14="http://schemas.microsoft.com/office/drawing/2010/main" val="0"/>
@@ -4845,7 +4894,7 @@
         </w:rPr>
         <w:t xml:space="preserve"> </w:t>
       </w:r>
-      <w:hyperlink r:id="rId26" w:history="1">
+      <w:hyperlink r:id="rId27" w:history="1">
         <w:r>
           <w:rPr>
             <w:rStyle w:val="Hyperlink"/>
@@ -4869,7 +4918,7 @@
         </w:rPr>
         <w:t xml:space="preserve">and see more examples at </w:t>
       </w:r>
-      <w:hyperlink r:id="rId27" w:history="1">
+      <w:hyperlink r:id="rId28" w:history="1">
         <w:r>
           <w:rPr>
             <w:rStyle w:val="Hyperlink"/>
@@ -4977,7 +5026,7 @@
         </w:rPr>
         <w:t xml:space="preserve">, I can give them an extended trial – tell them to contact me directly at </w:t>
       </w:r>
-      <w:hyperlink r:id="rId28" w:history="1">
+      <w:hyperlink r:id="rId29" w:history="1">
         <w:r>
           <w:rPr>
             <w:rStyle w:val="Hyperlink"/>
@@ -5020,7 +5069,7 @@
       </w:pPr>
     </w:p>
     <w:sectPr>
-      <w:footerReference w:type="default" r:id="rId29"/>
+      <w:footerReference w:type="default" r:id="rId30"/>
       <w:pgSz w:w="12240" w:h="15840"/>
       <w:pgMar w:top="1440" w:right="1440" w:bottom="1440" w:left="1440" w:header="720" w:footer="720" w:gutter="0"/>
       <w:cols w:space="720"/>
@@ -5031,7 +5080,7 @@
 </file>
 
 <file path=word/endnotes.xml><?xml version="1.0" encoding="utf-8"?>
-<w:endnotes xmlns:wpc="http://schemas.microsoft.com/office/word/2010/wordprocessingCanvas" xmlns:mc="http://schemas.openxmlformats.org/markup-compatibility/2006" xmlns:o="urn:schemas-microsoft-com:office:office" xmlns:r="http://schemas.openxmlformats.org/officeDocument/2006/relationships" xmlns:m="http://schemas.openxmlformats.org/officeDocument/2006/math" xmlns:v="urn:schemas-microsoft-com:vml" xmlns:wp14="http://schemas.microsoft.com/office/word/2010/wordprocessingDrawing" xmlns:wp="http://schemas.openxmlformats.org/drawingml/2006/wordprocessingDrawing" xmlns:w10="urn:schemas-microsoft-com:office:word" xmlns:w="http://schemas.openxmlformats.org/wordprocessingml/2006/main" xmlns:w14="http://schemas.microsoft.com/office/word/2010/wordml" xmlns:wpg="http://schemas.microsoft.com/office/word/2010/wordprocessingGroup" xmlns:wpi="http://schemas.microsoft.com/office/word/2010/wordprocessingInk" xmlns:wne="http://schemas.microsoft.com/office/word/2006/wordml" xmlns:wps="http://schemas.microsoft.com/office/word/2010/wordprocessingShape" mc:Ignorable="w14 wp14">
+<w:endnotes xmlns:wpc="http://schemas.microsoft.com/office/word/2010/wordprocessingCanvas" xmlns:mc="http://schemas.openxmlformats.org/markup-compatibility/2006" xmlns:o="urn:schemas-microsoft-com:office:office" xmlns:r="http://schemas.openxmlformats.org/officeDocument/2006/relationships" xmlns:m="http://schemas.openxmlformats.org/officeDocument/2006/math" xmlns:v="urn:schemas-microsoft-com:vml" xmlns:wp14="http://schemas.microsoft.com/office/word/2010/wordprocessingDrawing" xmlns:wp="http://schemas.openxmlformats.org/drawingml/2006/wordprocessingDrawing" xmlns:w10="urn:schemas-microsoft-com:office:word" xmlns:w="http://schemas.openxmlformats.org/wordprocessingml/2006/main" xmlns:w14="http://schemas.microsoft.com/office/word/2010/wordml" xmlns:w15="http://schemas.microsoft.com/office/word/2012/wordml" xmlns:wpg="http://schemas.microsoft.com/office/word/2010/wordprocessingGroup" xmlns:wpi="http://schemas.microsoft.com/office/word/2010/wordprocessingInk" xmlns:wne="http://schemas.microsoft.com/office/word/2006/wordml" xmlns:wps="http://schemas.microsoft.com/office/word/2010/wordprocessingShape" mc:Ignorable="w14 w15 wp14">
   <w:endnote w:type="separator" w:id="-1">
     <w:p>
       <w:pPr>
@@ -5056,7 +5105,7 @@
 </file>
 
 <file path=word/footer1.xml><?xml version="1.0" encoding="utf-8"?>
-<w:ftr xmlns:wpc="http://schemas.microsoft.com/office/word/2010/wordprocessingCanvas" xmlns:mc="http://schemas.openxmlformats.org/markup-compatibility/2006" xmlns:o="urn:schemas-microsoft-com:office:office" xmlns:r="http://schemas.openxmlformats.org/officeDocument/2006/relationships" xmlns:m="http://schemas.openxmlformats.org/officeDocument/2006/math" xmlns:v="urn:schemas-microsoft-com:vml" xmlns:wp14="http://schemas.microsoft.com/office/word/2010/wordprocessingDrawing" xmlns:wp="http://schemas.openxmlformats.org/drawingml/2006/wordprocessingDrawing" xmlns:w10="urn:schemas-microsoft-com:office:word" xmlns:w="http://schemas.openxmlformats.org/wordprocessingml/2006/main" xmlns:w14="http://schemas.microsoft.com/office/word/2010/wordml" xmlns:wpg="http://schemas.microsoft.com/office/word/2010/wordprocessingGroup" xmlns:wpi="http://schemas.microsoft.com/office/word/2010/wordprocessingInk" xmlns:wne="http://schemas.microsoft.com/office/word/2006/wordml" xmlns:wps="http://schemas.microsoft.com/office/word/2010/wordprocessingShape" mc:Ignorable="w14 wp14">
+<w:ftr xmlns:wpc="http://schemas.microsoft.com/office/word/2010/wordprocessingCanvas" xmlns:mc="http://schemas.openxmlformats.org/markup-compatibility/2006" xmlns:o="urn:schemas-microsoft-com:office:office" xmlns:r="http://schemas.openxmlformats.org/officeDocument/2006/relationships" xmlns:m="http://schemas.openxmlformats.org/officeDocument/2006/math" xmlns:v="urn:schemas-microsoft-com:vml" xmlns:wp14="http://schemas.microsoft.com/office/word/2010/wordprocessingDrawing" xmlns:wp="http://schemas.openxmlformats.org/drawingml/2006/wordprocessingDrawing" xmlns:w10="urn:schemas-microsoft-com:office:word" xmlns:w="http://schemas.openxmlformats.org/wordprocessingml/2006/main" xmlns:w14="http://schemas.microsoft.com/office/word/2010/wordml" xmlns:w15="http://schemas.microsoft.com/office/word/2012/wordml" xmlns:wpg="http://schemas.microsoft.com/office/word/2010/wordprocessingGroup" xmlns:wpi="http://schemas.microsoft.com/office/word/2010/wordprocessingInk" xmlns:wne="http://schemas.microsoft.com/office/word/2006/wordml" xmlns:wps="http://schemas.microsoft.com/office/word/2010/wordprocessingShape" mc:Ignorable="w14 w15 wp14">
   <w:p>
     <w:pPr>
       <w:rPr>
@@ -5112,7 +5161,7 @@
 </file>
 
 <file path=word/footnotes.xml><?xml version="1.0" encoding="utf-8"?>
-<w:footnotes xmlns:wpc="http://schemas.microsoft.com/office/word/2010/wordprocessingCanvas" xmlns:mc="http://schemas.openxmlformats.org/markup-compatibility/2006" xmlns:o="urn:schemas-microsoft-com:office:office" xmlns:r="http://schemas.openxmlformats.org/officeDocument/2006/relationships" xmlns:m="http://schemas.openxmlformats.org/officeDocument/2006/math" xmlns:v="urn:schemas-microsoft-com:vml" xmlns:wp14="http://schemas.microsoft.com/office/word/2010/wordprocessingDrawing" xmlns:wp="http://schemas.openxmlformats.org/drawingml/2006/wordprocessingDrawing" xmlns:w10="urn:schemas-microsoft-com:office:word" xmlns:w="http://schemas.openxmlformats.org/wordprocessingml/2006/main" xmlns:w14="http://schemas.microsoft.com/office/word/2010/wordml" xmlns:wpg="http://schemas.microsoft.com/office/word/2010/wordprocessingGroup" xmlns:wpi="http://schemas.microsoft.com/office/word/2010/wordprocessingInk" xmlns:wne="http://schemas.microsoft.com/office/word/2006/wordml" xmlns:wps="http://schemas.microsoft.com/office/word/2010/wordprocessingShape" mc:Ignorable="w14 wp14">
+<w:footnotes xmlns:wpc="http://schemas.microsoft.com/office/word/2010/wordprocessingCanvas" xmlns:mc="http://schemas.openxmlformats.org/markup-compatibility/2006" xmlns:o="urn:schemas-microsoft-com:office:office" xmlns:r="http://schemas.openxmlformats.org/officeDocument/2006/relationships" xmlns:m="http://schemas.openxmlformats.org/officeDocument/2006/math" xmlns:v="urn:schemas-microsoft-com:vml" xmlns:wp14="http://schemas.microsoft.com/office/word/2010/wordprocessingDrawing" xmlns:wp="http://schemas.openxmlformats.org/drawingml/2006/wordprocessingDrawing" xmlns:w10="urn:schemas-microsoft-com:office:word" xmlns:w="http://schemas.openxmlformats.org/wordprocessingml/2006/main" xmlns:w14="http://schemas.microsoft.com/office/word/2010/wordml" xmlns:w15="http://schemas.microsoft.com/office/word/2012/wordml" xmlns:wpg="http://schemas.microsoft.com/office/word/2010/wordprocessingGroup" xmlns:wpi="http://schemas.microsoft.com/office/word/2010/wordprocessingInk" xmlns:wne="http://schemas.microsoft.com/office/word/2006/wordml" xmlns:wps="http://schemas.microsoft.com/office/word/2010/wordprocessingShape" mc:Ignorable="w14 w15 wp14">
   <w:footnote w:type="separator" w:id="-1">
     <w:p>
       <w:pPr>
@@ -5137,7 +5186,7 @@
 </file>
 
 <file path=word/numbering.xml><?xml version="1.0" encoding="utf-8"?>
-<w:numbering xmlns:wpc="http://schemas.microsoft.com/office/word/2010/wordprocessingCanvas" xmlns:mc="http://schemas.openxmlformats.org/markup-compatibility/2006" xmlns:o="urn:schemas-microsoft-com:office:office" xmlns:r="http://schemas.openxmlformats.org/officeDocument/2006/relationships" xmlns:m="http://schemas.openxmlformats.org/officeDocument/2006/math" xmlns:v="urn:schemas-microsoft-com:vml" xmlns:wp14="http://schemas.microsoft.com/office/word/2010/wordprocessingDrawing" xmlns:wp="http://schemas.openxmlformats.org/drawingml/2006/wordprocessingDrawing" xmlns:w10="urn:schemas-microsoft-com:office:word" xmlns:w="http://schemas.openxmlformats.org/wordprocessingml/2006/main" xmlns:w14="http://schemas.microsoft.com/office/word/2010/wordml" xmlns:wpg="http://schemas.microsoft.com/office/word/2010/wordprocessingGroup" xmlns:wpi="http://schemas.microsoft.com/office/word/2010/wordprocessingInk" xmlns:wne="http://schemas.microsoft.com/office/word/2006/wordml" xmlns:wps="http://schemas.microsoft.com/office/word/2010/wordprocessingShape" mc:Ignorable="w14 wp14">
+<w:numbering xmlns:wpc="http://schemas.microsoft.com/office/word/2010/wordprocessingCanvas" xmlns:mc="http://schemas.openxmlformats.org/markup-compatibility/2006" xmlns:o="urn:schemas-microsoft-com:office:office" xmlns:r="http://schemas.openxmlformats.org/officeDocument/2006/relationships" xmlns:m="http://schemas.openxmlformats.org/officeDocument/2006/math" xmlns:v="urn:schemas-microsoft-com:vml" xmlns:wp14="http://schemas.microsoft.com/office/word/2010/wordprocessingDrawing" xmlns:wp="http://schemas.openxmlformats.org/drawingml/2006/wordprocessingDrawing" xmlns:w10="urn:schemas-microsoft-com:office:word" xmlns:w="http://schemas.openxmlformats.org/wordprocessingml/2006/main" xmlns:w14="http://schemas.microsoft.com/office/word/2010/wordml" xmlns:w15="http://schemas.microsoft.com/office/word/2012/wordml" xmlns:wpg="http://schemas.microsoft.com/office/word/2010/wordprocessingGroup" xmlns:wpi="http://schemas.microsoft.com/office/word/2010/wordprocessingInk" xmlns:wne="http://schemas.microsoft.com/office/word/2006/wordml" xmlns:wps="http://schemas.microsoft.com/office/word/2010/wordprocessingShape" mc:Ignorable="w14 w15 wp14">
   <w:abstractNum w:abstractNumId="0">
     <w:nsid w:val="02FD5C14"/>
     <w:multiLevelType w:val="hybridMultilevel"/>
@@ -5509,7 +5558,7 @@
 </file>
 
 <file path=word/styles.xml><?xml version="1.0" encoding="utf-8"?>
-<w:styles xmlns:mc="http://schemas.openxmlformats.org/markup-compatibility/2006" xmlns:r="http://schemas.openxmlformats.org/officeDocument/2006/relationships" xmlns:w="http://schemas.openxmlformats.org/wordprocessingml/2006/main" xmlns:w14="http://schemas.microsoft.com/office/word/2010/wordml" mc:Ignorable="w14">
+<w:styles xmlns:mc="http://schemas.openxmlformats.org/markup-compatibility/2006" xmlns:r="http://schemas.openxmlformats.org/officeDocument/2006/relationships" xmlns:w="http://schemas.openxmlformats.org/wordprocessingml/2006/main" xmlns:w14="http://schemas.microsoft.com/office/word/2010/wordml" xmlns:w15="http://schemas.microsoft.com/office/word/2012/wordml" mc:Ignorable="w14 w15">
   <w:docDefaults>
     <w:rPrDefault>
       <w:rPr>
@@ -5525,447 +5574,378 @@
       </w:pPr>
     </w:pPrDefault>
   </w:docDefaults>
-  <w:latentStyles w:defLockedState="0" w:defUIPriority="99" w:defSemiHidden="1" w:defUnhideWhenUsed="1" w:defQFormat="0" w:count="267">
-    <w:lsdException w:name="Normal" w:semiHidden="0" w:uiPriority="0" w:unhideWhenUsed="0" w:qFormat="1"/>
-    <w:lsdException w:name="heading 1" w:semiHidden="0" w:uiPriority="9" w:unhideWhenUsed="0" w:qFormat="1"/>
-    <w:lsdException w:name="heading 2" w:uiPriority="9" w:qFormat="1"/>
-    <w:lsdException w:name="heading 3" w:uiPriority="9" w:qFormat="1"/>
-    <w:lsdException w:name="heading 4" w:uiPriority="9" w:qFormat="1"/>
-    <w:lsdException w:name="heading 5" w:uiPriority="9" w:qFormat="1"/>
-    <w:lsdException w:name="heading 6" w:uiPriority="9" w:qFormat="1"/>
-    <w:lsdException w:name="heading 7" w:uiPriority="9" w:qFormat="1"/>
-    <w:lsdException w:name="heading 8" w:uiPriority="9" w:qFormat="1"/>
-    <w:lsdException w:name="heading 9" w:uiPriority="9" w:qFormat="1"/>
-    <w:lsdException w:name="toc 1" w:uiPriority="39"/>
-    <w:lsdException w:name="toc 2" w:uiPriority="39"/>
-    <w:lsdException w:name="toc 3" w:uiPriority="39"/>
-    <w:lsdException w:name="toc 4" w:uiPriority="39"/>
-    <w:lsdException w:name="toc 5" w:uiPriority="39"/>
-    <w:lsdException w:name="toc 6" w:uiPriority="39"/>
-    <w:lsdException w:name="toc 7" w:uiPriority="39"/>
-    <w:lsdException w:name="toc 8" w:uiPriority="39"/>
-    <w:lsdException w:name="toc 9" w:uiPriority="39"/>
-    <w:lsdException w:name="caption" w:uiPriority="35" w:qFormat="1"/>
-    <w:lsdException w:name="Title" w:semiHidden="0" w:uiPriority="10" w:unhideWhenUsed="0" w:qFormat="1"/>
-    <w:lsdException w:name="Default Paragraph Font" w:uiPriority="1"/>
-    <w:lsdException w:name="Subtitle" w:semiHidden="0" w:uiPriority="11" w:unhideWhenUsed="0" w:qFormat="1"/>
-    <w:lsdException w:name="Strong" w:semiHidden="0" w:uiPriority="22" w:unhideWhenUsed="0" w:qFormat="1"/>
-    <w:lsdException w:name="Emphasis" w:semiHidden="0" w:uiPriority="20" w:unhideWhenUsed="0" w:qFormat="1"/>
-    <w:lsdException w:name="Table Grid" w:semiHidden="0" w:uiPriority="59" w:unhideWhenUsed="0"/>
-    <w:lsdException w:name="Placeholder Text" w:unhideWhenUsed="0"/>
-    <w:lsdException w:name="No Spacing" w:semiHidden="0" w:uiPriority="1" w:unhideWhenUsed="0" w:qFormat="1"/>
-    <w:lsdException w:name="Light Shading" w:semiHidden="0" w:uiPriority="60" w:unhideWhenUsed="0"/>
-    <w:lsdException w:name="Light List" w:semiHidden="0" w:uiPriority="61" w:unhideWhenUsed="0"/>
-    <w:lsdException w:name="Light Grid" w:semiHidden="0" w:uiPriority="62" w:unhideWhenUsed="0"/>
-    <w:lsdException w:name="Medium Shading 1" w:semiHidden="0" w:uiPriority="63" w:unhideWhenUsed="0"/>
-    <w:lsdException w:name="Medium Shading 2" w:semiHidden="0" w:uiPriority="64" w:unhideWhenUsed="0"/>
-    <w:lsdException w:name="Medium List 1" w:semiHidden="0" w:uiPriority="65" w:unhideWhenUsed="0"/>
-    <w:lsdException w:name="Medium List 2" w:semiHidden="0" w:uiPriority="66" w:unhideWhenUsed="0"/>
-    <w:lsdException w:name="Medium Grid 1" w:semiHidden="0" w:uiPriority="67" w:unhideWhenUsed="0"/>
-    <w:lsdException w:name="Medium Grid 2" w:semiHidden="0" w:uiPriority="68" w:unhideWhenUsed="0"/>
-    <w:lsdException w:name="Medium Grid 3" w:semiHidden="0" w:uiPriority="69" w:unhideWhenUsed="0"/>
-    <w:lsdException w:name="Dark List" w:semiHidden="0" w:uiPriority="70" w:unhideWhenUsed="0"/>
-    <w:lsdException w:name="Colorful Shading" w:semiHidden="0" w:uiPriority="71" w:unhideWhenUsed="0"/>
-    <w:lsdException w:name="Colorful List" w:semiHidden="0" w:uiPriority="72" w:unhideWhenUsed="0"/>
-    <w:lsdException w:name="Colorful Grid" w:semiHidden="0" w:uiPriority="73" w:unhideWhenUsed="0"/>
-    <w:lsdException w:name="Light Shading Accent 1" w:semiHidden="0" w:uiPriority="60" w:unhideWhenUsed="0"/>
-    <w:lsdException w:name="Light List Accent 1" w:semiHidden="0" w:uiPriority="61" w:unhideWhenUsed="0"/>
-    <w:lsdException w:name="Light Grid Accent 1" w:semiHidden="0" w:uiPriority="62" w:unhideWhenUsed="0"/>
-    <w:lsdException w:name="Medium Shading 1 Accent 1" w:semiHidden="0" w:uiPriority="63" w:unhideWhenUsed="0"/>
-    <w:lsdException w:name="Medium Shading 2 Accent 1" w:semiHidden="0" w:uiPriority="64" w:unhideWhenUsed="0"/>
-    <w:lsdException w:name="Medium List 1 Accent 1" w:semiHidden="0" w:uiPriority="65" w:unhideWhenUsed="0"/>
-    <w:lsdException w:name="Revision" w:unhideWhenUsed="0"/>
-    <w:lsdException w:name="List Paragraph" w:semiHidden="0" w:uiPriority="34" w:unhideWhenUsed="0" w:qFormat="1"/>
-    <w:lsdException w:name="Quote" w:semiHidden="0" w:uiPriority="29" w:unhideWhenUsed="0" w:qFormat="1"/>
-    <w:lsdException w:name="Intense Quote" w:semiHidden="0" w:uiPriority="30" w:unhideWhenUsed="0" w:qFormat="1"/>
-    <w:lsdException w:name="Medium List 2 Accent 1" w:semiHidden="0" w:uiPriority="66" w:unhideWhenUsed="0"/>
-    <w:lsdException w:name="Medium Grid 1 Accent 1" w:semiHidden="0" w:uiPriority="67" w:unhideWhenUsed="0"/>
-    <w:lsdException w:name="Medium Grid 2 Accent 1" w:semiHidden="0" w:uiPriority="68" w:unhideWhenUsed="0"/>
-    <w:lsdException w:name="Medium Grid 3 Accent 1" w:semiHidden="0" w:uiPriority="69" w:unhideWhenUsed="0"/>
-    <w:lsdException w:name="Dark List Accent 1" w:semiHidden="0" w:uiPriority="70" w:unhideWhenUsed="0"/>
-    <w:lsdException w:name="Colorful Shading Accent 1" w:semiHidden="0" w:uiPriority="71" w:unhideWhenUsed="0"/>
-    <w:lsdException w:name="Colorful List Accent 1" w:semiHidden="0" w:uiPriority="72" w:unhideWhenUsed="0"/>
-    <w:lsdException w:name="Colorful Grid Accent 1" w:semiHidden="0" w:uiPriority="73" w:unhideWhenUsed="0"/>
-    <w:lsdException w:name="Light Shading Accent 2" w:semiHidden="0" w:uiPriority="60" w:unhideWhenUsed="0"/>
-    <w:lsdException w:name="Light List Accent 2" w:semiHidden="0" w:uiPriority="61" w:unhideWhenUsed="0"/>
-    <w:lsdException w:name="Light Grid Accent 2" w:semiHidden="0" w:uiPriority="62" w:unhideWhenUsed="0"/>
-    <w:lsdException w:name="Medium Shading 1 Accent 2" w:semiHidden="0" w:uiPriority="63" w:unhideWhenUsed="0"/>
-    <w:lsdException w:name="Medium Shading 2 Accent 2" w:semiHidden="0" w:uiPriority="64" w:unhideWhenUsed="0"/>
-    <w:lsdException w:name="Medium List 1 Accent 2" w:semiHidden="0" w:uiPriority="65" w:unhideWhenUsed="0"/>
-    <w:lsdException w:name="Medium List 2 Accent 2" w:semiHidden="0" w:uiPriority="66" w:unhideWhenUsed="0"/>
-    <w:lsdException w:name="Medium Grid 1 Accent 2" w:semiHidden="0" w:uiPriority="67" w:unhideWhenUsed="0"/>
-    <w:lsdException w:name="Medium Grid 2 Accent 2" w:semiHidden="0" w:uiPriority="68" w:unhideWhenUsed="0"/>
-    <w:lsdException w:name="Medium Grid 3 Accent 2" w:semiHidden="0" w:uiPriority="69" w:unhideWhenUsed="0"/>
-    <w:lsdException w:name="Dark List Accent 2" w:semiHidden="0" w:uiPriority="70" w:unhideWhenUsed="0"/>
-    <w:lsdException w:name="Colorful Shading Accent 2" w:semiHidden="0" w:uiPriority="71" w:unhideWhenUsed="0"/>
-    <w:lsdException w:name="Colorful List Accent 2" w:semiHidden="0" w:uiPriority="72" w:unhideWhenUsed="0"/>
-    <w:lsdException w:name="Colorful Grid Accent 2" w:semiHidden="0" w:uiPriority="73" w:unhideWhenUsed="0"/>
-    <w:lsdException w:name="Light Shading Accent 3" w:semiHidden="0" w:uiPriority="60" w:unhideWhenUsed="0"/>
-    <w:lsdException w:name="Light List Accent 3" w:semiHidden="0" w:uiPriority="61" w:unhideWhenUsed="0"/>
-    <w:lsdException w:name="Light Grid Accent 3" w:semiHidden="0" w:uiPriority="62" w:unhideWhenUsed="0"/>
-    <w:lsdException w:name="Medium Shading 1 Accent 3" w:semiHidden="0" w:uiPriority="63" w:unhideWhenUsed="0"/>
-    <w:lsdException w:name="Medium Shading 2 Accent 3" w:semiHidden="0" w:uiPriority="64" w:unhideWhenUsed="0"/>
-    <w:lsdException w:name="Medium List 1 Accent 3" w:semiHidden="0" w:uiPriority="65" w:unhideWhenUsed="0"/>
-    <w:lsdException w:name="Medium List 2 Accent 3" w:semiHidden="0" w:uiPriority="66" w:unhideWhenUsed="0"/>
-    <w:lsdException w:name="Medium Grid 1 Accent 3" w:semiHidden="0" w:uiPriority="67" w:unhideWhenUsed="0"/>
-    <w:lsdException w:name="Medium Grid 2 Accent 3" w:semiHidden="0" w:uiPriority="68" w:unhideWhenUsed="0"/>
-    <w:lsdException w:name="Medium Grid 3 Accent 3" w:semiHidden="0" w:uiPriority="69" w:unhideWhenUsed="0"/>
-    <w:lsdException w:name="Dark List Accent 3" w:semiHidden="0" w:uiPriority="70" w:unhideWhenUsed="0"/>
-    <w:lsdException w:name="Colorful Shading Accent 3" w:semiHidden="0" w:uiPriority="71" w:unhideWhenUsed="0"/>
-    <w:lsdException w:name="Colorful List Accent 3" w:semiHidden="0" w:uiPriority="72" w:unhideWhenUsed="0"/>
-    <w:lsdException w:name="Colorful Grid Accent 3" w:semiHidden="0" w:uiPriority="73" w:unhideWhenUsed="0"/>
-    <w:lsdException w:name="Light Shading Accent 4" w:semiHidden="0" w:uiPriority="60" w:unhideWhenUsed="0"/>
-    <w:lsdException w:name="Light List Accent 4" w:semiHidden="0" w:uiPriority="61" w:unhideWhenUsed="0"/>
-    <w:lsdException w:name="Light Grid Accent 4" w:semiHidden="0" w:uiPriority="62" w:unhideWhenUsed="0"/>
-    <w:lsdException w:name="Medium Shading 1 Accent 4" w:semiHidden="0" w:uiPriority="63" w:unhideWhenUsed="0"/>
-    <w:lsdException w:name="Medium Shading 2 Accent 4" w:semiHidden="0" w:uiPriority="64" w:unhideWhenUsed="0"/>
-    <w:lsdException w:name="Medium List 1 Accent 4" w:semiHidden="0" w:uiPriority="65" w:unhideWhenUsed="0"/>
-    <w:lsdException w:name="Medium List 2 Accent 4" w:semiHidden="0" w:uiPriority="66" w:unhideWhenUsed="0"/>
-    <w:lsdException w:name="Medium Grid 1 Accent 4" w:semiHidden="0" w:uiPriority="67" w:unhideWhenUsed="0"/>
-    <w:lsdException w:name="Medium Grid 2 Accent 4" w:semiHidden="0" w:uiPriority="68" w:unhideWhenUsed="0"/>
-    <w:lsdException w:name="Medium Grid 3 Accent 4" w:semiHidden="0" w:uiPriority="69" w:unhideWhenUsed="0"/>
-    <w:lsdException w:name="Dark List Accent 4" w:semiHidden="0" w:uiPriority="70" w:unhideWhenUsed="0"/>
-    <w:lsdException w:name="Colorful Shading Accent 4" w:semiHidden="0" w:uiPriority="71" w:unhideWhenUsed="0"/>
-    <w:lsdException w:name="Colorful List Accent 4" w:semiHidden="0" w:uiPriority="72" w:unhideWhenUsed="0"/>
-    <w:lsdException w:name="Colorful Grid Accent 4" w:semiHidden="0" w:uiPriority="73" w:unhideWhenUsed="0"/>
-    <w:lsdException w:name="Light Shading Accent 5" w:semiHidden="0" w:uiPriority="60" w:unhideWhenUsed="0"/>
-    <w:lsdException w:name="Light List Accent 5" w:semiHidden="0" w:uiPriority="61" w:unhideWhenUsed="0"/>
-    <w:lsdException w:name="Light Grid Accent 5" w:semiHidden="0" w:uiPriority="62" w:unhideWhenUsed="0"/>
-    <w:lsdException w:name="Medium Shading 1 Accent 5" w:semiHidden="0" w:uiPriority="63" w:unhideWhenUsed="0"/>
-    <w:lsdException w:name="Medium Shading 2 Accent 5" w:semiHidden="0" w:uiPriority="64" w:unhideWhenUsed="0"/>
-    <w:lsdException w:name="Medium List 1 Accent 5" w:semiHidden="0" w:uiPriority="65" w:unhideWhenUsed="0"/>
-    <w:lsdException w:name="Medium List 2 Accent 5" w:semiHidden="0" w:uiPriority="66" w:unhideWhenUsed="0"/>
-    <w:lsdException w:name="Medium Grid 1 Accent 5" w:semiHidden="0" w:uiPriority="67" w:unhideWhenUsed="0"/>
-    <w:lsdException w:name="Medium Grid 2 Accent 5" w:semiHidden="0" w:uiPriority="68" w:unhideWhenUsed="0"/>
-    <w:lsdException w:name="Medium Grid 3 Accent 5" w:semiHidden="0" w:uiPriority="69" w:unhideWhenUsed="0"/>
-    <w:lsdException w:name="Dark List Accent 5" w:semiHidden="0" w:uiPriority="70" w:unhideWhenUsed="0"/>
-    <w:lsdException w:name="Colorful Shading Accent 5" w:semiHidden="0" w:uiPriority="71" w:unhideWhenUsed="0"/>
-    <w:lsdException w:name="Colorful List Accent 5" w:semiHidden="0" w:uiPriority="72" w:unhideWhenUsed="0"/>
-    <w:lsdException w:name="Colorful Grid Accent 5" w:semiHidden="0" w:uiPriority="73" w:unhideWhenUsed="0"/>
-    <w:lsdException w:name="Light Shading Accent 6" w:semiHidden="0" w:uiPriority="60" w:unhideWhenUsed="0"/>
-    <w:lsdException w:name="Light List Accent 6" w:semiHidden="0" w:uiPriority="61" w:unhideWhenUsed="0"/>
-    <w:lsdException w:name="Light Grid Accent 6" w:semiHidden="0" w:uiPriority="62" w:unhideWhenUsed="0"/>
-    <w:lsdException w:name="Medium Shading 1 Accent 6" w:semiHidden="0" w:uiPriority="63" w:unhideWhenUsed="0"/>
-    <w:lsdException w:name="Medium Shading 2 Accent 6" w:semiHidden="0" w:uiPriority="64" w:unhideWhenUsed="0"/>
-    <w:lsdException w:name="Medium List 1 Accent 6" w:semiHidden="0" w:uiPriority="65" w:unhideWhenUsed="0"/>
-    <w:lsdException w:name="Medium List 2 Accent 6" w:semiHidden="0" w:uiPriority="66" w:unhideWhenUsed="0"/>
-    <w:lsdException w:name="Medium Grid 1 Accent 6" w:semiHidden="0" w:uiPriority="67" w:unhideWhenUsed="0"/>
-    <w:lsdException w:name="Medium Grid 2 Accent 6" w:semiHidden="0" w:uiPriority="68" w:unhideWhenUsed="0"/>
-    <w:lsdException w:name="Medium Grid 3 Accent 6" w:semiHidden="0" w:uiPriority="69" w:unhideWhenUsed="0"/>
-    <w:lsdException w:name="Dark List Accent 6" w:semiHidden="0" w:uiPriority="70" w:unhideWhenUsed="0"/>
-    <w:lsdException w:name="Colorful Shading Accent 6" w:semiHidden="0" w:uiPriority="71" w:unhideWhenUsed="0"/>
-    <w:lsdException w:name="Colorful List Accent 6" w:semiHidden="0" w:uiPriority="72" w:unhideWhenUsed="0"/>
-    <w:lsdException w:name="Colorful Grid Accent 6" w:semiHidden="0" w:uiPriority="73" w:unhideWhenUsed="0"/>
-    <w:lsdException w:name="Subtle Emphasis" w:semiHidden="0" w:uiPriority="19" w:unhideWhenUsed="0" w:qFormat="1"/>
-    <w:lsdException w:name="Intense Emphasis" w:semiHidden="0" w:uiPriority="21" w:unhideWhenUsed="0" w:qFormat="1"/>
-    <w:lsdException w:name="Subtle Reference" w:semiHidden="0" w:uiPriority="31" w:unhideWhenUsed="0" w:qFormat="1"/>
-    <w:lsdException w:name="Intense Reference" w:semiHidden="0" w:uiPriority="32" w:unhideWhenUsed="0" w:qFormat="1"/>
-    <w:lsdException w:name="Book Title" w:semiHidden="0" w:uiPriority="33" w:unhideWhenUsed="0" w:qFormat="1"/>
-    <w:lsdException w:name="Bibliography" w:uiPriority="37"/>
-    <w:lsdException w:name="TOC Heading" w:uiPriority="39" w:qFormat="1"/>
-  </w:latentStyles>
-  <w:style w:type="paragraph" w:default="1" w:styleId="Normal">
-    <w:name w:val="Normal"/>
-    <w:qFormat/>
-  </w:style>
-  <w:style w:type="character" w:default="1" w:styleId="DefaultParagraphFont">
-    <w:name w:val="Default Paragraph Font"/>
-    <w:uiPriority w:val="1"/>
-    <w:semiHidden/>
-    <w:unhideWhenUsed/>
-  </w:style>
-  <w:style w:type="table" w:default="1" w:styleId="TableNormal">
-    <w:name w:val="Normal Table"/>
-    <w:uiPriority w:val="99"/>
-    <w:semiHidden/>
-    <w:unhideWhenUsed/>
-    <w:tblPr>
-      <w:tblInd w:w="0" w:type="dxa"/>
-      <w:tblCellMar>
-        <w:top w:w="0" w:type="dxa"/>
-        <w:left w:w="108" w:type="dxa"/>
-        <w:bottom w:w="0" w:type="dxa"/>
-        <w:right w:w="108" w:type="dxa"/>
-      </w:tblCellMar>
-    </w:tblPr>
-  </w:style>
-  <w:style w:type="numbering" w:default="1" w:styleId="NoList">
-    <w:name w:val="No List"/>
-    <w:uiPriority w:val="99"/>
-    <w:semiHidden/>
-    <w:unhideWhenUsed/>
-  </w:style>
-  <w:style w:type="paragraph" w:styleId="ListParagraph">
-    <w:name w:val="List Paragraph"/>
-    <w:basedOn w:val="Normal"/>
-    <w:uiPriority w:val="34"/>
-    <w:qFormat/>
-    <w:rsid w:val="00291027"/>
-    <w:pPr>
-      <w:ind w:left="720"/>
-      <w:contextualSpacing/>
-    </w:pPr>
-  </w:style>
-  <w:style w:type="character" w:styleId="Hyperlink">
-    <w:name w:val="Hyperlink"/>
-    <w:basedOn w:val="DefaultParagraphFont"/>
-    <w:uiPriority w:val="99"/>
-    <w:unhideWhenUsed/>
-    <w:rsid w:val="00291027"/>
-    <w:rPr>
-      <w:color w:val="0000FF" w:themeColor="hyperlink"/>
-      <w:u w:val="single"/>
-    </w:rPr>
-  </w:style>
-  <w:style w:type="paragraph" w:styleId="Header">
-    <w:name w:val="header"/>
-    <w:basedOn w:val="Normal"/>
-    <w:link w:val="HeaderChar"/>
-    <w:uiPriority w:val="99"/>
-    <w:unhideWhenUsed/>
-    <w:rsid w:val="009F2AE9"/>
-    <w:pPr>
-      <w:tabs>
-        <w:tab w:val="center" w:pos="4680"/>
-        <w:tab w:val="right" w:pos="9360"/>
-      </w:tabs>
-      <w:spacing w:after="0" w:line="240" w:lineRule="auto"/>
-    </w:pPr>
-  </w:style>
-  <w:style w:type="character" w:customStyle="1" w:styleId="HeaderChar">
-    <w:name w:val="Header Char"/>
-    <w:basedOn w:val="DefaultParagraphFont"/>
-    <w:link w:val="Header"/>
-    <w:uiPriority w:val="99"/>
-    <w:rsid w:val="009F2AE9"/>
-  </w:style>
-  <w:style w:type="paragraph" w:styleId="Footer">
-    <w:name w:val="footer"/>
-    <w:basedOn w:val="Normal"/>
-    <w:link w:val="FooterChar"/>
-    <w:uiPriority w:val="99"/>
-    <w:unhideWhenUsed/>
-    <w:rsid w:val="009F2AE9"/>
-    <w:pPr>
-      <w:tabs>
-        <w:tab w:val="center" w:pos="4680"/>
-        <w:tab w:val="right" w:pos="9360"/>
-      </w:tabs>
-      <w:spacing w:after="0" w:line="240" w:lineRule="auto"/>
-    </w:pPr>
-  </w:style>
-  <w:style w:type="character" w:customStyle="1" w:styleId="FooterChar">
-    <w:name w:val="Footer Char"/>
-    <w:basedOn w:val="DefaultParagraphFont"/>
-    <w:link w:val="Footer"/>
-    <w:uiPriority w:val="99"/>
-    <w:rsid w:val="009F2AE9"/>
-  </w:style>
-  <w:style w:type="paragraph" w:styleId="BalloonText">
-    <w:name w:val="Balloon Text"/>
-    <w:basedOn w:val="Normal"/>
-    <w:link w:val="BalloonTextChar"/>
-    <w:uiPriority w:val="99"/>
-    <w:semiHidden/>
-    <w:unhideWhenUsed/>
-    <w:rsid w:val="004455CF"/>
-    <w:pPr>
-      <w:spacing w:after="0" w:line="240" w:lineRule="auto"/>
-    </w:pPr>
-    <w:rPr>
-      <w:rFonts w:ascii="Tahoma" w:hAnsi="Tahoma" w:cs="Tahoma"/>
-      <w:sz w:val="16"/>
-      <w:szCs w:val="16"/>
-    </w:rPr>
-  </w:style>
-  <w:style w:type="character" w:customStyle="1" w:styleId="BalloonTextChar">
-    <w:name w:val="Balloon Text Char"/>
-    <w:basedOn w:val="DefaultParagraphFont"/>
-    <w:link w:val="BalloonText"/>
-    <w:uiPriority w:val="99"/>
-    <w:semiHidden/>
-    <w:rsid w:val="004455CF"/>
-    <w:rPr>
-      <w:rFonts w:ascii="Tahoma" w:hAnsi="Tahoma" w:cs="Tahoma"/>
-      <w:sz w:val="16"/>
-      <w:szCs w:val="16"/>
-    </w:rPr>
-  </w:style>
-  <w:style w:type="character" w:customStyle="1" w:styleId="apple-converted-space">
-    <w:name w:val="apple-converted-space"/>
-    <w:basedOn w:val="DefaultParagraphFont"/>
-    <w:rsid w:val="00D46957"/>
-  </w:style>
-  <w:style w:type="character" w:styleId="FollowedHyperlink">
-    <w:name w:val="FollowedHyperlink"/>
-    <w:basedOn w:val="DefaultParagraphFont"/>
-    <w:uiPriority w:val="99"/>
-    <w:semiHidden/>
-    <w:unhideWhenUsed/>
-    <w:rsid w:val="00480A19"/>
-    <w:rPr>
-      <w:color w:val="800080" w:themeColor="followedHyperlink"/>
-      <w:u w:val="single"/>
-    </w:rPr>
-  </w:style>
-</w:styles>
-</file>
-
-<file path=word/stylesWithEffects.xml><?xml version="1.0" encoding="utf-8"?>
-<w:styles xmlns:wpc="http://schemas.microsoft.com/office/word/2010/wordprocessingCanvas" xmlns:mc="http://schemas.openxmlformats.org/markup-compatibility/2006" xmlns:o="urn:schemas-microsoft-com:office:office" xmlns:r="http://schemas.openxmlformats.org/officeDocument/2006/relationships" xmlns:m="http://schemas.openxmlformats.org/officeDocument/2006/math" xmlns:v="urn:schemas-microsoft-com:vml" xmlns:wp14="http://schemas.microsoft.com/office/word/2010/wordprocessingDrawing" xmlns:wp="http://schemas.openxmlformats.org/drawingml/2006/wordprocessingDrawing" xmlns:w10="urn:schemas-microsoft-com:office:word" xmlns:w="http://schemas.openxmlformats.org/wordprocessingml/2006/main" xmlns:w14="http://schemas.microsoft.com/office/word/2010/wordml" xmlns:wpg="http://schemas.microsoft.com/office/word/2010/wordprocessingGroup" xmlns:wpi="http://schemas.microsoft.com/office/word/2010/wordprocessingInk" xmlns:wne="http://schemas.microsoft.com/office/word/2006/wordml" xmlns:wps="http://schemas.microsoft.com/office/word/2010/wordprocessingShape" mc:Ignorable="w14 wp14">
-  <w:docDefaults>
-    <w:rPrDefault>
-      <w:rPr>
-        <w:rFonts w:asciiTheme="minorHAnsi" w:eastAsiaTheme="minorEastAsia" w:hAnsiTheme="minorHAnsi" w:cstheme="minorBidi"/>
-        <w:sz w:val="22"/>
-        <w:szCs w:val="22"/>
-        <w:lang w:val="en-US" w:eastAsia="ja-JP" w:bidi="ar-SA"/>
-      </w:rPr>
-    </w:rPrDefault>
-    <w:pPrDefault>
-      <w:pPr>
-        <w:spacing w:after="200" w:line="276" w:lineRule="auto"/>
-      </w:pPr>
-    </w:pPrDefault>
-  </w:docDefaults>
-  <w:latentStyles w:defLockedState="0" w:defUIPriority="99" w:defSemiHidden="1" w:defUnhideWhenUsed="1" w:defQFormat="0" w:count="267">
-    <w:lsdException w:name="Normal" w:semiHidden="0" w:uiPriority="0" w:unhideWhenUsed="0" w:qFormat="1"/>
-    <w:lsdException w:name="heading 1" w:semiHidden="0" w:uiPriority="9" w:unhideWhenUsed="0" w:qFormat="1"/>
-    <w:lsdException w:name="heading 2" w:uiPriority="9" w:qFormat="1"/>
-    <w:lsdException w:name="heading 3" w:uiPriority="9" w:qFormat="1"/>
-    <w:lsdException w:name="heading 4" w:uiPriority="9" w:qFormat="1"/>
-    <w:lsdException w:name="heading 5" w:uiPriority="9" w:qFormat="1"/>
-    <w:lsdException w:name="heading 6" w:uiPriority="9" w:qFormat="1"/>
-    <w:lsdException w:name="heading 7" w:uiPriority="9" w:qFormat="1"/>
-    <w:lsdException w:name="heading 8" w:uiPriority="9" w:qFormat="1"/>
-    <w:lsdException w:name="heading 9" w:uiPriority="9" w:qFormat="1"/>
-    <w:lsdException w:name="toc 1" w:uiPriority="39"/>
-    <w:lsdException w:name="toc 2" w:uiPriority="39"/>
-    <w:lsdException w:name="toc 3" w:uiPriority="39"/>
-    <w:lsdException w:name="toc 4" w:uiPriority="39"/>
-    <w:lsdException w:name="toc 5" w:uiPriority="39"/>
-    <w:lsdException w:name="toc 6" w:uiPriority="39"/>
-    <w:lsdException w:name="toc 7" w:uiPriority="39"/>
-    <w:lsdException w:name="toc 8" w:uiPriority="39"/>
-    <w:lsdException w:name="toc 9" w:uiPriority="39"/>
-    <w:lsdException w:name="caption" w:uiPriority="35" w:qFormat="1"/>
-    <w:lsdException w:name="Title" w:semiHidden="0" w:uiPriority="10" w:unhideWhenUsed="0" w:qFormat="1"/>
-    <w:lsdException w:name="Default Paragraph Font" w:uiPriority="1"/>
-    <w:lsdException w:name="Subtitle" w:semiHidden="0" w:uiPriority="11" w:unhideWhenUsed="0" w:qFormat="1"/>
-    <w:lsdException w:name="Strong" w:semiHidden="0" w:uiPriority="22" w:unhideWhenUsed="0" w:qFormat="1"/>
-    <w:lsdException w:name="Emphasis" w:semiHidden="0" w:uiPriority="20" w:unhideWhenUsed="0" w:qFormat="1"/>
-    <w:lsdException w:name="Table Grid" w:semiHidden="0" w:uiPriority="59" w:unhideWhenUsed="0"/>
-    <w:lsdException w:name="Placeholder Text" w:unhideWhenUsed="0"/>
-    <w:lsdException w:name="No Spacing" w:semiHidden="0" w:uiPriority="1" w:unhideWhenUsed="0" w:qFormat="1"/>
-    <w:lsdException w:name="Light Shading" w:semiHidden="0" w:uiPriority="60" w:unhideWhenUsed="0"/>
-    <w:lsdException w:name="Light List" w:semiHidden="0" w:uiPriority="61" w:unhideWhenUsed="0"/>
-    <w:lsdException w:name="Light Grid" w:semiHidden="0" w:uiPriority="62" w:unhideWhenUsed="0"/>
-    <w:lsdException w:name="Medium Shading 1" w:semiHidden="0" w:uiPriority="63" w:unhideWhenUsed="0"/>
-    <w:lsdException w:name="Medium Shading 2" w:semiHidden="0" w:uiPriority="64" w:unhideWhenUsed="0"/>
-    <w:lsdException w:name="Medium List 1" w:semiHidden="0" w:uiPriority="65" w:unhideWhenUsed="0"/>
-    <w:lsdException w:name="Medium List 2" w:semiHidden="0" w:uiPriority="66" w:unhideWhenUsed="0"/>
-    <w:lsdException w:name="Medium Grid 1" w:semiHidden="0" w:uiPriority="67" w:unhideWhenUsed="0"/>
-    <w:lsdException w:name="Medium Grid 2" w:semiHidden="0" w:uiPriority="68" w:unhideWhenUsed="0"/>
-    <w:lsdException w:name="Medium Grid 3" w:semiHidden="0" w:uiPriority="69" w:unhideWhenUsed="0"/>
-    <w:lsdException w:name="Dark List" w:semiHidden="0" w:uiPriority="70" w:unhideWhenUsed="0"/>
-    <w:lsdException w:name="Colorful Shading" w:semiHidden="0" w:uiPriority="71" w:unhideWhenUsed="0"/>
-    <w:lsdException w:name="Colorful List" w:semiHidden="0" w:uiPriority="72" w:unhideWhenUsed="0"/>
-    <w:lsdException w:name="Colorful Grid" w:semiHidden="0" w:uiPriority="73" w:unhideWhenUsed="0"/>
-    <w:lsdException w:name="Light Shading Accent 1" w:semiHidden="0" w:uiPriority="60" w:unhideWhenUsed="0"/>
-    <w:lsdException w:name="Light List Accent 1" w:semiHidden="0" w:uiPriority="61" w:unhideWhenUsed="0"/>
-    <w:lsdException w:name="Light Grid Accent 1" w:semiHidden="0" w:uiPriority="62" w:unhideWhenUsed="0"/>
-    <w:lsdException w:name="Medium Shading 1 Accent 1" w:semiHidden="0" w:uiPriority="63" w:unhideWhenUsed="0"/>
-    <w:lsdException w:name="Medium Shading 2 Accent 1" w:semiHidden="0" w:uiPriority="64" w:unhideWhenUsed="0"/>
-    <w:lsdException w:name="Medium List 1 Accent 1" w:semiHidden="0" w:uiPriority="65" w:unhideWhenUsed="0"/>
-    <w:lsdException w:name="Revision" w:unhideWhenUsed="0"/>
-    <w:lsdException w:name="List Paragraph" w:semiHidden="0" w:uiPriority="34" w:unhideWhenUsed="0" w:qFormat="1"/>
-    <w:lsdException w:name="Quote" w:semiHidden="0" w:uiPriority="29" w:unhideWhenUsed="0" w:qFormat="1"/>
-    <w:lsdException w:name="Intense Quote" w:semiHidden="0" w:uiPriority="30" w:unhideWhenUsed="0" w:qFormat="1"/>
-    <w:lsdException w:name="Medium List 2 Accent 1" w:semiHidden="0" w:uiPriority="66" w:unhideWhenUsed="0"/>
-    <w:lsdException w:name="Medium Grid 1 Accent 1" w:semiHidden="0" w:uiPriority="67" w:unhideWhenUsed="0"/>
-    <w:lsdException w:name="Medium Grid 2 Accent 1" w:semiHidden="0" w:uiPriority="68" w:unhideWhenUsed="0"/>
-    <w:lsdException w:name="Medium Grid 3 Accent 1" w:semiHidden="0" w:uiPriority="69" w:unhideWhenUsed="0"/>
-    <w:lsdException w:name="Dark List Accent 1" w:semiHidden="0" w:uiPriority="70" w:unhideWhenUsed="0"/>
-    <w:lsdException w:name="Colorful Shading Accent 1" w:semiHidden="0" w:uiPriority="71" w:unhideWhenUsed="0"/>
-    <w:lsdException w:name="Colorful List Accent 1" w:semiHidden="0" w:uiPriority="72" w:unhideWhenUsed="0"/>
-    <w:lsdException w:name="Colorful Grid Accent 1" w:semiHidden="0" w:uiPriority="73" w:unhideWhenUsed="0"/>
-    <w:lsdException w:name="Light Shading Accent 2" w:semiHidden="0" w:uiPriority="60" w:unhideWhenUsed="0"/>
-    <w:lsdException w:name="Light List Accent 2" w:semiHidden="0" w:uiPriority="61" w:unhideWhenUsed="0"/>
-    <w:lsdException w:name="Light Grid Accent 2" w:semiHidden="0" w:uiPriority="62" w:unhideWhenUsed="0"/>
-    <w:lsdException w:name="Medium Shading 1 Accent 2" w:semiHidden="0" w:uiPriority="63" w:unhideWhenUsed="0"/>
-    <w:lsdException w:name="Medium Shading 2 Accent 2" w:semiHidden="0" w:uiPriority="64" w:unhideWhenUsed="0"/>
-    <w:lsdException w:name="Medium List 1 Accent 2" w:semiHidden="0" w:uiPriority="65" w:unhideWhenUsed="0"/>
-    <w:lsdException w:name="Medium List 2 Accent 2" w:semiHidden="0" w:uiPriority="66" w:unhideWhenUsed="0"/>
-    <w:lsdException w:name="Medium Grid 1 Accent 2" w:semiHidden="0" w:uiPriority="67" w:unhideWhenUsed="0"/>
-    <w:lsdException w:name="Medium Grid 2 Accent 2" w:semiHidden="0" w:uiPriority="68" w:unhideWhenUsed="0"/>
-    <w:lsdException w:name="Medium Grid 3 Accent 2" w:semiHidden="0" w:uiPriority="69" w:unhideWhenUsed="0"/>
-    <w:lsdException w:name="Dark List Accent 2" w:semiHidden="0" w:uiPriority="70" w:unhideWhenUsed="0"/>
-    <w:lsdException w:name="Colorful Shading Accent 2" w:semiHidden="0" w:uiPriority="71" w:unhideWhenUsed="0"/>
-    <w:lsdException w:name="Colorful List Accent 2" w:semiHidden="0" w:uiPriority="72" w:unhideWhenUsed="0"/>
-    <w:lsdException w:name="Colorful Grid Accent 2" w:semiHidden="0" w:uiPriority="73" w:unhideWhenUsed="0"/>
-    <w:lsdException w:name="Light Shading Accent 3" w:semiHidden="0" w:uiPriority="60" w:unhideWhenUsed="0"/>
-    <w:lsdException w:name="Light List Accent 3" w:semiHidden="0" w:uiPriority="61" w:unhideWhenUsed="0"/>
-    <w:lsdException w:name="Light Grid Accent 3" w:semiHidden="0" w:uiPriority="62" w:unhideWhenUsed="0"/>
-    <w:lsdException w:name="Medium Shading 1 Accent 3" w:semiHidden="0" w:uiPriority="63" w:unhideWhenUsed="0"/>
-    <w:lsdException w:name="Medium Shading 2 Accent 3" w:semiHidden="0" w:uiPriority="64" w:unhideWhenUsed="0"/>
-    <w:lsdException w:name="Medium List 1 Accent 3" w:semiHidden="0" w:uiPriority="65" w:unhideWhenUsed="0"/>
-    <w:lsdException w:name="Medium List 2 Accent 3" w:semiHidden="0" w:uiPriority="66" w:unhideWhenUsed="0"/>
-    <w:lsdException w:name="Medium Grid 1 Accent 3" w:semiHidden="0" w:uiPriority="67" w:unhideWhenUsed="0"/>
-    <w:lsdException w:name="Medium Grid 2 Accent 3" w:semiHidden="0" w:uiPriority="68" w:unhideWhenUsed="0"/>
-    <w:lsdException w:name="Medium Grid 3 Accent 3" w:semiHidden="0" w:uiPriority="69" w:unhideWhenUsed="0"/>
-    <w:lsdException w:name="Dark List Accent 3" w:semiHidden="0" w:uiPriority="70" w:unhideWhenUsed="0"/>
-    <w:lsdException w:name="Colorful Shading Accent 3" w:semiHidden="0" w:uiPriority="71" w:unhideWhenUsed="0"/>
-    <w:lsdException w:name="Colorful List Accent 3" w:semiHidden="0" w:uiPriority="72" w:unhideWhenUsed="0"/>
-    <w:lsdException w:name="Colorful Grid Accent 3" w:semiHidden="0" w:uiPriority="73" w:unhideWhenUsed="0"/>
-    <w:lsdException w:name="Light Shading Accent 4" w:semiHidden="0" w:uiPriority="60" w:unhideWhenUsed="0"/>
-    <w:lsdException w:name="Light List Accent 4" w:semiHidden="0" w:uiPriority="61" w:unhideWhenUsed="0"/>
-    <w:lsdException w:name="Light Grid Accent 4" w:semiHidden="0" w:uiPriority="62" w:unhideWhenUsed="0"/>
-    <w:lsdException w:name="Medium Shading 1 Accent 4" w:semiHidden="0" w:uiPriority="63" w:unhideWhenUsed="0"/>
-    <w:lsdException w:name="Medium Shading 2 Accent 4" w:semiHidden="0" w:uiPriority="64" w:unhideWhenUsed="0"/>
-    <w:lsdException w:name="Medium List 1 Accent 4" w:semiHidden="0" w:uiPriority="65" w:unhideWhenUsed="0"/>
-    <w:lsdException w:name="Medium List 2 Accent 4" w:semiHidden="0" w:uiPriority="66" w:unhideWhenUsed="0"/>
-    <w:lsdException w:name="Medium Grid 1 Accent 4" w:semiHidden="0" w:uiPriority="67" w:unhideWhenUsed="0"/>
-    <w:lsdException w:name="Medium Grid 2 Accent 4" w:semiHidden="0" w:uiPriority="68" w:unhideWhenUsed="0"/>
-    <w:lsdException w:name="Medium Grid 3 Accent 4" w:semiHidden="0" w:uiPriority="69" w:unhideWhenUsed="0"/>
-    <w:lsdException w:name="Dark List Accent 4" w:semiHidden="0" w:uiPriority="70" w:unhideWhenUsed="0"/>
-    <w:lsdException w:name="Colorful Shading Accent 4" w:semiHidden="0" w:uiPriority="71" w:unhideWhenUsed="0"/>
-    <w:lsdException w:name="Colorful List Accent 4" w:semiHidden="0" w:uiPriority="72" w:unhideWhenUsed="0"/>
-    <w:lsdException w:name="Colorful Grid Accent 4" w:semiHidden="0" w:uiPriority="73" w:unhideWhenUsed="0"/>
-    <w:lsdException w:name="Light Shading Accent 5" w:semiHidden="0" w:uiPriority="60" w:unhideWhenUsed="0"/>
-    <w:lsdException w:name="Light List Accent 5" w:semiHidden="0" w:uiPriority="61" w:unhideWhenUsed="0"/>
-    <w:lsdException w:name="Light Grid Accent 5" w:semiHidden="0" w:uiPriority="62" w:unhideWhenUsed="0"/>
-    <w:lsdException w:name="Medium Shading 1 Accent 5" w:semiHidden="0" w:uiPriority="63" w:unhideWhenUsed="0"/>
-    <w:lsdException w:name="Medium Shading 2 Accent 5" w:semiHidden="0" w:uiPriority="64" w:unhideWhenUsed="0"/>
-    <w:lsdException w:name="Medium List 1 Accent 5" w:semiHidden="0" w:uiPriority="65" w:unhideWhenUsed="0"/>
-    <w:lsdException w:name="Medium List 2 Accent 5" w:semiHidden="0" w:uiPriority="66" w:unhideWhenUsed="0"/>
-    <w:lsdException w:name="Medium Grid 1 Accent 5" w:semiHidden="0" w:uiPriority="67" w:unhideWhenUsed="0"/>
-    <w:lsdException w:name="Medium Grid 2 Accent 5" w:semiHidden="0" w:uiPriority="68" w:unhideWhenUsed="0"/>
-    <w:lsdException w:name="Medium Grid 3 Accent 5" w:semiHidden="0" w:uiPriority="69" w:unhideWhenUsed="0"/>
-    <w:lsdException w:name="Dark List Accent 5" w:semiHidden="0" w:uiPriority="70" w:unhideWhenUsed="0"/>
-    <w:lsdException w:name="Colorful Shading Accent 5" w:semiHidden="0" w:uiPriority="71" w:unhideWhenUsed="0"/>
-    <w:lsdException w:name="Colorful List Accent 5" w:semiHidden="0" w:uiPriority="72" w:unhideWhenUsed="0"/>
-    <w:lsdException w:name="Colorful Grid Accent 5" w:semiHidden="0" w:uiPriority="73" w:unhideWhenUsed="0"/>
-    <w:lsdException w:name="Light Shading Accent 6" w:semiHidden="0" w:uiPriority="60" w:unhideWhenUsed="0"/>
-    <w:lsdException w:name="Light List Accent 6" w:semiHidden="0" w:uiPriority="61" w:unhideWhenUsed="0"/>
-    <w:lsdException w:name="Light Grid Accent 6" w:semiHidden="0" w:uiPriority="62" w:unhideWhenUsed="0"/>
-    <w:lsdException w:name="Medium Shading 1 Accent 6" w:semiHidden="0" w:uiPriority="63" w:unhideWhenUsed="0"/>
-    <w:lsdException w:name="Medium Shading 2 Accent 6" w:semiHidden="0" w:uiPriority="64" w:unhideWhenUsed="0"/>
-    <w:lsdException w:name="Medium List 1 Accent 6" w:semiHidden="0" w:uiPriority="65" w:unhideWhenUsed="0"/>
-    <w:lsdException w:name="Medium List 2 Accent 6" w:semiHidden="0" w:uiPriority="66" w:unhideWhenUsed="0"/>
-    <w:lsdException w:name="Medium Grid 1 Accent 6" w:semiHidden="0" w:uiPriority="67" w:unhideWhenUsed="0"/>
-    <w:lsdException w:name="Medium Grid 2 Accent 6" w:semiHidden="0" w:uiPriority="68" w:unhideWhenUsed="0"/>
-    <w:lsdException w:name="Medium Grid 3 Accent 6" w:semiHidden="0" w:uiPriority="69" w:unhideWhenUsed="0"/>
-    <w:lsdException w:name="Dark List Accent 6" w:semiHidden="0" w:uiPriority="70" w:unhideWhenUsed="0"/>
-    <w:lsdException w:name="Colorful Shading Accent 6" w:semiHidden="0" w:uiPriority="71" w:unhideWhenUsed="0"/>
-    <w:lsdException w:name="Colorful List Accent 6" w:semiHidden="0" w:uiPriority="72" w:unhideWhenUsed="0"/>
-    <w:lsdException w:name="Colorful Grid Accent 6" w:semiHidden="0" w:uiPriority="73" w:unhideWhenUsed="0"/>
-    <w:lsdException w:name="Subtle Emphasis" w:semiHidden="0" w:uiPriority="19" w:unhideWhenUsed="0" w:qFormat="1"/>
-    <w:lsdException w:name="Intense Emphasis" w:semiHidden="0" w:uiPriority="21" w:unhideWhenUsed="0" w:qFormat="1"/>
-    <w:lsdException w:name="Subtle Reference" w:semiHidden="0" w:uiPriority="31" w:unhideWhenUsed="0" w:qFormat="1"/>
-    <w:lsdException w:name="Intense Reference" w:semiHidden="0" w:uiPriority="32" w:unhideWhenUsed="0" w:qFormat="1"/>
-    <w:lsdException w:name="Book Title" w:semiHidden="0" w:uiPriority="33" w:unhideWhenUsed="0" w:qFormat="1"/>
-    <w:lsdException w:name="Bibliography" w:uiPriority="37"/>
-    <w:lsdException w:name="TOC Heading" w:uiPriority="39" w:qFormat="1"/>
+  <w:latentStyles w:defLockedState="0" w:defUIPriority="99" w:defSemiHidden="0" w:defUnhideWhenUsed="0" w:defQFormat="0" w:count="371">
+    <w:lsdException w:name="Normal" w:uiPriority="0" w:qFormat="1"/>
+    <w:lsdException w:name="heading 1" w:uiPriority="9" w:qFormat="1"/>
+    <w:lsdException w:name="heading 2" w:semiHidden="1" w:uiPriority="9" w:unhideWhenUsed="1" w:qFormat="1"/>
+    <w:lsdException w:name="heading 3" w:semiHidden="1" w:uiPriority="9" w:unhideWhenUsed="1" w:qFormat="1"/>
+    <w:lsdException w:name="heading 4" w:semiHidden="1" w:uiPriority="9" w:unhideWhenUsed="1" w:qFormat="1"/>
+    <w:lsdException w:name="heading 5" w:semiHidden="1" w:uiPriority="9" w:unhideWhenUsed="1" w:qFormat="1"/>
+    <w:lsdException w:name="heading 6" w:semiHidden="1" w:uiPriority="9" w:unhideWhenUsed="1" w:qFormat="1"/>
+    <w:lsdException w:name="heading 7" w:semiHidden="1" w:uiPriority="9" w:unhideWhenUsed="1" w:qFormat="1"/>
+    <w:lsdException w:name="heading 8" w:semiHidden="1" w:uiPriority="9" w:unhideWhenUsed="1" w:qFormat="1"/>
+    <w:lsdException w:name="heading 9" w:semiHidden="1" w:uiPriority="9" w:unhideWhenUsed="1" w:qFormat="1"/>
+    <w:lsdException w:name="index 1" w:semiHidden="1" w:unhideWhenUsed="1"/>
+    <w:lsdException w:name="index 2" w:semiHidden="1" w:unhideWhenUsed="1"/>
+    <w:lsdException w:name="index 3" w:semiHidden="1" w:unhideWhenUsed="1"/>
+    <w:lsdException w:name="index 4" w:semiHidden="1" w:unhideWhenUsed="1"/>
+    <w:lsdException w:name="index 5" w:semiHidden="1" w:unhideWhenUsed="1"/>
+    <w:lsdException w:name="index 6" w:semiHidden="1" w:unhideWhenUsed="1"/>
+    <w:lsdException w:name="index 7" w:semiHidden="1" w:unhideWhenUsed="1"/>
+    <w:lsdException w:name="index 8" w:semiHidden="1" w:unhideWhenUsed="1"/>
+    <w:lsdException w:name="index 9" w:semiHidden="1" w:unhideWhenUsed="1"/>
+    <w:lsdException w:name="toc 1" w:semiHidden="1" w:uiPriority="39" w:unhideWhenUsed="1"/>
+    <w:lsdException w:name="toc 2" w:semiHidden="1" w:uiPriority="39" w:unhideWhenUsed="1"/>
+    <w:lsdException w:name="toc 3" w:semiHidden="1" w:uiPriority="39" w:unhideWhenUsed="1"/>
+    <w:lsdException w:name="toc 4" w:semiHidden="1" w:uiPriority="39" w:unhideWhenUsed="1"/>
+    <w:lsdException w:name="toc 5" w:semiHidden="1" w:uiPriority="39" w:unhideWhenUsed="1"/>
+    <w:lsdException w:name="toc 6" w:semiHidden="1" w:uiPriority="39" w:unhideWhenUsed="1"/>
+    <w:lsdException w:name="toc 7" w:semiHidden="1" w:uiPriority="39" w:unhideWhenUsed="1"/>
+    <w:lsdException w:name="toc 8" w:semiHidden="1" w:uiPriority="39" w:unhideWhenUsed="1"/>
+    <w:lsdException w:name="toc 9" w:semiHidden="1" w:uiPriority="39" w:unhideWhenUsed="1"/>
+    <w:lsdException w:name="Normal Indent" w:semiHidden="1" w:unhideWhenUsed="1"/>
+    <w:lsdException w:name="footnote text" w:semiHidden="1" w:unhideWhenUsed="1"/>
+    <w:lsdException w:name="annotation text" w:semiHidden="1" w:unhideWhenUsed="1"/>
+    <w:lsdException w:name="header" w:semiHidden="1" w:unhideWhenUsed="1"/>
+    <w:lsdException w:name="footer" w:semiHidden="1" w:unhideWhenUsed="1"/>
+    <w:lsdException w:name="index heading" w:semiHidden="1" w:unhideWhenUsed="1"/>
+    <w:lsdException w:name="caption" w:semiHidden="1" w:uiPriority="35" w:unhideWhenUsed="1" w:qFormat="1"/>
+    <w:lsdException w:name="table of figures" w:semiHidden="1" w:unhideWhenUsed="1"/>
+    <w:lsdException w:name="envelope address" w:semiHidden="1" w:unhideWhenUsed="1"/>
+    <w:lsdException w:name="envelope return" w:semiHidden="1" w:unhideWhenUsed="1"/>
+    <w:lsdException w:name="footnote reference" w:semiHidden="1" w:unhideWhenUsed="1"/>
+    <w:lsdException w:name="annotation reference" w:semiHidden="1" w:unhideWhenUsed="1"/>
+    <w:lsdException w:name="line number" w:semiHidden="1" w:unhideWhenUsed="1"/>
+    <w:lsdException w:name="page number" w:semiHidden="1" w:unhideWhenUsed="1"/>
+    <w:lsdException w:name="endnote reference" w:semiHidden="1" w:unhideWhenUsed="1"/>
+    <w:lsdException w:name="endnote text" w:semiHidden="1" w:unhideWhenUsed="1"/>
+    <w:lsdException w:name="table of authorities" w:semiHidden="1" w:unhideWhenUsed="1"/>
+    <w:lsdException w:name="macro" w:semiHidden="1" w:unhideWhenUsed="1"/>
+    <w:lsdException w:name="toa heading" w:semiHidden="1" w:unhideWhenUsed="1"/>
+    <w:lsdException w:name="List" w:semiHidden="1" w:unhideWhenUsed="1"/>
+    <w:lsdException w:name="List Bullet" w:semiHidden="1" w:unhideWhenUsed="1"/>
+    <w:lsdException w:name="List Number" w:semiHidden="1" w:unhideWhenUsed="1"/>
+    <w:lsdException w:name="List 2" w:semiHidden="1" w:unhideWhenUsed="1"/>
+    <w:lsdException w:name="List 3" w:semiHidden="1" w:unhideWhenUsed="1"/>
+    <w:lsdException w:name="List 4" w:semiHidden="1" w:unhideWhenUsed="1"/>
+    <w:lsdException w:name="List 5" w:semiHidden="1" w:unhideWhenUsed="1"/>
+    <w:lsdException w:name="List Bullet 2" w:semiHidden="1" w:unhideWhenUsed="1"/>
+    <w:lsdException w:name="List Bullet 3" w:semiHidden="1" w:unhideWhenUsed="1"/>
+    <w:lsdException w:name="List Bullet 4" w:semiHidden="1" w:unhideWhenUsed="1"/>
+    <w:lsdException w:name="List Bullet 5" w:semiHidden="1" w:unhideWhenUsed="1"/>
+    <w:lsdException w:name="List Number 2" w:semiHidden="1" w:unhideWhenUsed="1"/>
+    <w:lsdException w:name="List Number 3" w:semiHidden="1" w:unhideWhenUsed="1"/>
+    <w:lsdException w:name="List Number 4" w:semiHidden="1" w:unhideWhenUsed="1"/>
+    <w:lsdException w:name="List Number 5" w:semiHidden="1" w:unhideWhenUsed="1"/>
+    <w:lsdException w:name="Title" w:uiPriority="10" w:qFormat="1"/>
+    <w:lsdException w:name="Closing" w:semiHidden="1" w:unhideWhenUsed="1"/>
+    <w:lsdException w:name="Signature" w:semiHidden="1" w:unhideWhenUsed="1"/>
+    <w:lsdException w:name="Default Paragraph Font" w:semiHidden="1" w:uiPriority="1" w:unhideWhenUsed="1"/>
+    <w:lsdException w:name="Body Text" w:semiHidden="1" w:unhideWhenUsed="1"/>
+    <w:lsdException w:name="Body Text Indent" w:semiHidden="1" w:unhideWhenUsed="1"/>
+    <w:lsdException w:name="List Continue" w:semiHidden="1" w:unhideWhenUsed="1"/>
+    <w:lsdException w:name="List Continue 2" w:semiHidden="1" w:unhideWhenUsed="1"/>
+    <w:lsdException w:name="List Continue 3" w:semiHidden="1" w:unhideWhenUsed="1"/>
+    <w:lsdException w:name="List Continue 4" w:semiHidden="1" w:unhideWhenUsed="1"/>
+    <w:lsdException w:name="List Continue 5" w:semiHidden="1" w:unhideWhenUsed="1"/>
+    <w:lsdException w:name="Message Header" w:semiHidden="1" w:unhideWhenUsed="1"/>
+    <w:lsdException w:name="Subtitle" w:uiPriority="11" w:qFormat="1"/>
+    <w:lsdException w:name="Salutation" w:semiHidden="1" w:unhideWhenUsed="1"/>
+    <w:lsdException w:name="Date" w:semiHidden="1" w:unhideWhenUsed="1"/>
+    <w:lsdException w:name="Body Text First Indent" w:semiHidden="1" w:unhideWhenUsed="1"/>
+    <w:lsdException w:name="Body Text First Indent 2" w:semiHidden="1" w:unhideWhenUsed="1"/>
+    <w:lsdException w:name="Note Heading" w:semiHidden="1" w:unhideWhenUsed="1"/>
+    <w:lsdException w:name="Body Text 2" w:semiHidden="1" w:unhideWhenUsed="1"/>
+    <w:lsdException w:name="Body Text 3" w:semiHidden="1" w:unhideWhenUsed="1"/>
+    <w:lsdException w:name="Body Text Indent 2" w:semiHidden="1" w:unhideWhenUsed="1"/>
+    <w:lsdException w:name="Body Text Indent 3" w:semiHidden="1" w:unhideWhenUsed="1"/>
+    <w:lsdException w:name="Block Text" w:semiHidden="1" w:unhideWhenUsed="1"/>
+    <w:lsdException w:name="Hyperlink" w:semiHidden="1" w:unhideWhenUsed="1"/>
+    <w:lsdException w:name="FollowedHyperlink" w:semiHidden="1" w:unhideWhenUsed="1"/>
+    <w:lsdException w:name="Strong" w:uiPriority="22" w:qFormat="1"/>
+    <w:lsdException w:name="Emphasis" w:uiPriority="20" w:qFormat="1"/>
+    <w:lsdException w:name="Document Map" w:semiHidden="1" w:unhideWhenUsed="1"/>
+    <w:lsdException w:name="Plain Text" w:semiHidden="1" w:unhideWhenUsed="1"/>
+    <w:lsdException w:name="E-mail Signature" w:semiHidden="1" w:unhideWhenUsed="1"/>
+    <w:lsdException w:name="HTML Top of Form" w:semiHidden="1" w:unhideWhenUsed="1"/>
+    <w:lsdException w:name="HTML Bottom of Form" w:semiHidden="1" w:unhideWhenUsed="1"/>
+    <w:lsdException w:name="Normal (Web)" w:semiHidden="1" w:unhideWhenUsed="1"/>
+    <w:lsdException w:name="HTML Acronym" w:semiHidden="1" w:unhideWhenUsed="1"/>
+    <w:lsdException w:name="HTML Address" w:semiHidden="1" w:unhideWhenUsed="1"/>
+    <w:lsdException w:name="HTML Cite" w:semiHidden="1" w:unhideWhenUsed="1"/>
+    <w:lsdException w:name="HTML Code" w:semiHidden="1" w:unhideWhenUsed="1"/>
+    <w:lsdException w:name="HTML Definition" w:semiHidden="1" w:unhideWhenUsed="1"/>
+    <w:lsdException w:name="HTML Keyboard" w:semiHidden="1" w:unhideWhenUsed="1"/>
+    <w:lsdException w:name="HTML Preformatted" w:semiHidden="1" w:unhideWhenUsed="1"/>
+    <w:lsdException w:name="HTML Sample" w:semiHidden="1" w:unhideWhenUsed="1"/>
+    <w:lsdException w:name="HTML Typewriter" w:semiHidden="1" w:unhideWhenUsed="1"/>
+    <w:lsdException w:name="HTML Variable" w:semiHidden="1" w:unhideWhenUsed="1"/>
+    <w:lsdException w:name="Normal Table" w:semiHidden="1" w:unhideWhenUsed="1"/>
+    <w:lsdException w:name="annotation subject" w:semiHidden="1" w:unhideWhenUsed="1"/>
+    <w:lsdException w:name="No List" w:semiHidden="1" w:unhideWhenUsed="1"/>
+    <w:lsdException w:name="Outline List 1" w:semiHidden="1" w:unhideWhenUsed="1"/>
+    <w:lsdException w:name="Outline List 2" w:semiHidden="1" w:unhideWhenUsed="1"/>
+    <w:lsdException w:name="Outline List 3" w:semiHidden="1" w:unhideWhenUsed="1"/>
+    <w:lsdException w:name="Table Simple 1" w:semiHidden="1" w:unhideWhenUsed="1"/>
+    <w:lsdException w:name="Table Simple 2" w:semiHidden="1" w:unhideWhenUsed="1"/>
+    <w:lsdException w:name="Table Simple 3" w:semiHidden="1" w:unhideWhenUsed="1"/>
+    <w:lsdException w:name="Table Classic 1" w:semiHidden="1" w:unhideWhenUsed="1"/>
+    <w:lsdException w:name="Table Classic 2" w:semiHidden="1" w:unhideWhenUsed="1"/>
+    <w:lsdException w:name="Table Classic 3" w:semiHidden="1" w:unhideWhenUsed="1"/>
+    <w:lsdException w:name="Table Classic 4" w:semiHidden="1" w:unhideWhenUsed="1"/>
+    <w:lsdException w:name="Table Colorful 1" w:semiHidden="1" w:unhideWhenUsed="1"/>
+    <w:lsdException w:name="Table Colorful 2" w:semiHidden="1" w:unhideWhenUsed="1"/>
+    <w:lsdException w:name="Table Colorful 3" w:semiHidden="1" w:unhideWhenUsed="1"/>
+    <w:lsdException w:name="Table Columns 1" w:semiHidden="1" w:unhideWhenUsed="1"/>
+    <w:lsdException w:name="Table Columns 2" w:semiHidden="1" w:unhideWhenUsed="1"/>
+    <w:lsdException w:name="Table Columns 3" w:semiHidden="1" w:unhideWhenUsed="1"/>
+    <w:lsdException w:name="Table Columns 4" w:semiHidden="1" w:unhideWhenUsed="1"/>
+    <w:lsdException w:name="Table Columns 5" w:semiHidden="1" w:unhideWhenUsed="1"/>
+    <w:lsdException w:name="Table Grid 1" w:semiHidden="1" w:unhideWhenUsed="1"/>
+    <w:lsdException w:name="Table Grid 2" w:semiHidden="1" w:unhideWhenUsed="1"/>
+    <w:lsdException w:name="Table Grid 3" w:semiHidden="1" w:unhideWhenUsed="1"/>
+    <w:lsdException w:name="Table Grid 4" w:semiHidden="1" w:unhideWhenUsed="1"/>
+    <w:lsdException w:name="Table Grid 5" w:semiHidden="1" w:unhideWhenUsed="1"/>
+    <w:lsdException w:name="Table Grid 6" w:semiHidden="1" w:unhideWhenUsed="1"/>
+    <w:lsdException w:name="Table Grid 7" w:semiHidden="1" w:unhideWhenUsed="1"/>
+    <w:lsdException w:name="Table Grid 8" w:semiHidden="1" w:unhideWhenUsed="1"/>
+    <w:lsdException w:name="Table List 1" w:semiHidden="1" w:unhideWhenUsed="1"/>
+    <w:lsdException w:name="Table List 2" w:semiHidden="1" w:unhideWhenUsed="1"/>
+    <w:lsdException w:name="Table List 3" w:semiHidden="1" w:unhideWhenUsed="1"/>
+    <w:lsdException w:name="Table List 4" w:semiHidden="1" w:unhideWhenUsed="1"/>
+    <w:lsdException w:name="Table List 5" w:semiHidden="1" w:unhideWhenUsed="1"/>
+    <w:lsdException w:name="Table List 6" w:semiHidden="1" w:unhideWhenUsed="1"/>
+    <w:lsdException w:name="Table List 7" w:semiHidden="1" w:unhideWhenUsed="1"/>
+    <w:lsdException w:name="Table List 8" w:semiHidden="1" w:unhideWhenUsed="1"/>
+    <w:lsdException w:name="Table 3D effects 1" w:semiHidden="1" w:unhideWhenUsed="1"/>
+    <w:lsdException w:name="Table 3D effects 2" w:semiHidden="1" w:unhideWhenUsed="1"/>
+    <w:lsdException w:name="Table 3D effects 3" w:semiHidden="1" w:unhideWhenUsed="1"/>
+    <w:lsdException w:name="Table Contemporary" w:semiHidden="1" w:unhideWhenUsed="1"/>
+    <w:lsdException w:name="Table Elegant" w:semiHidden="1" w:unhideWhenUsed="1"/>
+    <w:lsdException w:name="Table Professional" w:semiHidden="1" w:unhideWhenUsed="1"/>
+    <w:lsdException w:name="Table Subtle 1" w:semiHidden="1" w:unhideWhenUsed="1"/>
+    <w:lsdException w:name="Table Subtle 2" w:semiHidden="1" w:unhideWhenUsed="1"/>
+    <w:lsdException w:name="Table Web 1" w:semiHidden="1" w:unhideWhenUsed="1"/>
+    <w:lsdException w:name="Table Web 2" w:semiHidden="1" w:unhideWhenUsed="1"/>
+    <w:lsdException w:name="Table Web 3" w:semiHidden="1" w:unhideWhenUsed="1"/>
+    <w:lsdException w:name="Balloon Text" w:semiHidden="1" w:unhideWhenUsed="1"/>
+    <w:lsdException w:name="Table Grid" w:uiPriority="59"/>
+    <w:lsdException w:name="Table Theme" w:semiHidden="1" w:unhideWhenUsed="1"/>
+    <w:lsdException w:name="Placeholder Text" w:semiHidden="1"/>
+    <w:lsdException w:name="No Spacing" w:uiPriority="1" w:qFormat="1"/>
+    <w:lsdException w:name="Light Shading" w:uiPriority="60"/>
+    <w:lsdException w:name="Light List" w:uiPriority="61"/>
+    <w:lsdException w:name="Light Grid" w:uiPriority="62"/>
+    <w:lsdException w:name="Medium Shading 1" w:uiPriority="63"/>
+    <w:lsdException w:name="Medium Shading 2" w:uiPriority="64"/>
+    <w:lsdException w:name="Medium List 1" w:uiPriority="65"/>
+    <w:lsdException w:name="Medium List 2" w:uiPriority="66"/>
+    <w:lsdException w:name="Medium Grid 1" w:uiPriority="67"/>
+    <w:lsdException w:name="Medium Grid 2" w:uiPriority="68"/>
+    <w:lsdException w:name="Medium Grid 3" w:uiPriority="69"/>
+    <w:lsdException w:name="Dark List" w:uiPriority="70"/>
+    <w:lsdException w:name="Colorful Shading" w:uiPriority="71"/>
+    <w:lsdException w:name="Colorful List" w:uiPriority="72"/>
+    <w:lsdException w:name="Colorful Grid" w:uiPriority="73"/>
+    <w:lsdException w:name="Light Shading Accent 1" w:uiPriority="60"/>
+    <w:lsdException w:name="Light List Accent 1" w:uiPriority="61"/>
+    <w:lsdException w:name="Light Grid Accent 1" w:uiPriority="62"/>
+    <w:lsdException w:name="Medium Shading 1 Accent 1" w:uiPriority="63"/>
+    <w:lsdException w:name="Medium Shading 2 Accent 1" w:uiPriority="64"/>
+    <w:lsdException w:name="Medium List 1 Accent 1" w:uiPriority="65"/>
+    <w:lsdException w:name="Revision" w:semiHidden="1"/>
+    <w:lsdException w:name="List Paragraph" w:uiPriority="34" w:qFormat="1"/>
+    <w:lsdException w:name="Quote" w:uiPriority="29" w:qFormat="1"/>
+    <w:lsdException w:name="Intense Quote" w:uiPriority="30" w:qFormat="1"/>
+    <w:lsdException w:name="Medium List 2 Accent 1" w:uiPriority="66"/>
+    <w:lsdException w:name="Medium Grid 1 Accent 1" w:uiPriority="67"/>
+    <w:lsdException w:name="Medium Grid 2 Accent 1" w:uiPriority="68"/>
+    <w:lsdException w:name="Medium Grid 3 Accent 1" w:uiPriority="69"/>
+    <w:lsdException w:name="Dark List Accent 1" w:uiPriority="70"/>
+    <w:lsdException w:name="Colorful Shading Accent 1" w:uiPriority="71"/>
+    <w:lsdException w:name="Colorful List Accent 1" w:uiPriority="72"/>
+    <w:lsdException w:name="Colorful Grid Accent 1" w:uiPriority="73"/>
+    <w:lsdException w:name="Light Shading Accent 2" w:uiPriority="60"/>
+    <w:lsdException w:name="Light List Accent 2" w:uiPriority="61"/>
+    <w:lsdException w:name="Light Grid Accent 2" w:uiPriority="62"/>
+    <w:lsdException w:name="Medium Shading 1 Accent 2" w:uiPriority="63"/>
+    <w:lsdException w:name="Medium Shading 2 Accent 2" w:uiPriority="64"/>
+    <w:lsdException w:name="Medium List 1 Accent 2" w:uiPriority="65"/>
+    <w:lsdException w:name="Medium List 2 Accent 2" w:uiPriority="66"/>
+    <w:lsdException w:name="Medium Grid 1 Accent 2" w:uiPriority="67"/>
+    <w:lsdException w:name="Medium Grid 2 Accent 2" w:uiPriority="68"/>
+    <w:lsdException w:name="Medium Grid 3 Accent 2" w:uiPriority="69"/>
+    <w:lsdException w:name="Dark List Accent 2" w:uiPriority="70"/>
+    <w:lsdException w:name="Colorful Shading Accent 2" w:uiPriority="71"/>
+    <w:lsdException w:name="Colorful List Accent 2" w:uiPriority="72"/>
+    <w:lsdException w:name="Colorful Grid Accent 2" w:uiPriority="73"/>
+    <w:lsdException w:name="Light Shading Accent 3" w:uiPriority="60"/>
+    <w:lsdException w:name="Light List Accent 3" w:uiPriority="61"/>
+    <w:lsdException w:name="Light Grid Accent 3" w:uiPriority="62"/>
+    <w:lsdException w:name="Medium Shading 1 Accent 3" w:uiPriority="63"/>
+    <w:lsdException w:name="Medium Shading 2 Accent 3" w:uiPriority="64"/>
+    <w:lsdException w:name="Medium List 1 Accent 3" w:uiPriority="65"/>
+    <w:lsdException w:name="Medium List 2 Accent 3" w:uiPriority="66"/>
+    <w:lsdException w:name="Medium Grid 1 Accent 3" w:uiPriority="67"/>
+    <w:lsdException w:name="Medium Grid 2 Accent 3" w:uiPriority="68"/>
+    <w:lsdException w:name="Medium Grid 3 Accent 3" w:uiPriority="69"/>
+    <w:lsdException w:name="Dark List Accent 3" w:uiPriority="70"/>
+    <w:lsdException w:name="Colorful Shading Accent 3" w:uiPriority="71"/>
+    <w:lsdException w:name="Colorful List Accent 3" w:uiPriority="72"/>
+    <w:lsdException w:name="Colorful Grid Accent 3" w:uiPriority="73"/>
+    <w:lsdException w:name="Light Shading Accent 4" w:uiPriority="60"/>
+    <w:lsdException w:name="Light List Accent 4" w:uiPriority="61"/>
+    <w:lsdException w:name="Light Grid Accent 4" w:uiPriority="62"/>
+    <w:lsdException w:name="Medium Shading 1 Accent 4" w:uiPriority="63"/>
+    <w:lsdException w:name="Medium Shading 2 Accent 4" w:uiPriority="64"/>
+    <w:lsdException w:name="Medium List 1 Accent 4" w:uiPriority="65"/>
+    <w:lsdException w:name="Medium List 2 Accent 4" w:uiPriority="66"/>
+    <w:lsdException w:name="Medium Grid 1 Accent 4" w:uiPriority="67"/>
+    <w:lsdException w:name="Medium Grid 2 Accent 4" w:uiPriority="68"/>
+    <w:lsdException w:name="Medium Grid 3 Accent 4" w:uiPriority="69"/>
+    <w:lsdException w:name="Dark List Accent 4" w:uiPriority="70"/>
+    <w:lsdException w:name="Colorful Shading Accent 4" w:uiPriority="71"/>
+    <w:lsdException w:name="Colorful List Accent 4" w:uiPriority="72"/>
+    <w:lsdException w:name="Colorful Grid Accent 4" w:uiPriority="73"/>
+    <w:lsdException w:name="Light Shading Accent 5" w:uiPriority="60"/>
+    <w:lsdException w:name="Light List Accent 5" w:uiPriority="61"/>
+    <w:lsdException w:name="Light Grid Accent 5" w:uiPriority="62"/>
+    <w:lsdException w:name="Medium Shading 1 Accent 5" w:uiPriority="63"/>
+    <w:lsdException w:name="Medium Shading 2 Accent 5" w:uiPriority="64"/>
+    <w:lsdException w:name="Medium List 1 Accent 5" w:uiPriority="65"/>
+    <w:lsdException w:name="Medium List 2 Accent 5" w:uiPriority="66"/>
+    <w:lsdException w:name="Medium Grid 1 Accent 5" w:uiPriority="67"/>
+    <w:lsdException w:name="Medium Grid 2 Accent 5" w:uiPriority="68"/>
+    <w:lsdException w:name="Medium Grid 3 Accent 5" w:uiPriority="69"/>
+    <w:lsdException w:name="Dark List Accent 5" w:uiPriority="70"/>
+    <w:lsdException w:name="Colorful Shading Accent 5" w:uiPriority="71"/>
+    <w:lsdException w:name="Colorful List Accent 5" w:uiPriority="72"/>
+    <w:lsdException w:name="Colorful Grid Accent 5" w:uiPriority="73"/>
+    <w:lsdException w:name="Light Shading Accent 6" w:uiPriority="60"/>
+    <w:lsdException w:name="Light List Accent 6" w:uiPriority="61"/>
+    <w:lsdException w:name="Light Grid Accent 6" w:uiPriority="62"/>
+    <w:lsdException w:name="Medium Shading 1 Accent 6" w:uiPriority="63"/>
+    <w:lsdException w:name="Medium Shading 2 Accent 6" w:uiPriority="64"/>
+    <w:lsdException w:name="Medium List 1 Accent 6" w:uiPriority="65"/>
+    <w:lsdException w:name="Medium List 2 Accent 6" w:uiPriority="66"/>
+    <w:lsdException w:name="Medium Grid 1 Accent 6" w:uiPriority="67"/>
+    <w:lsdException w:name="Medium Grid 2 Accent 6" w:uiPriority="68"/>
+    <w:lsdException w:name="Medium Grid 3 Accent 6" w:uiPriority="69"/>
+    <w:lsdException w:name="Dark List Accent 6" w:uiPriority="70"/>
+    <w:lsdException w:name="Colorful Shading Accent 6" w:uiPriority="71"/>
+    <w:lsdException w:name="Colorful List Accent 6" w:uiPriority="72"/>
+    <w:lsdException w:name="Colorful Grid Accent 6" w:uiPriority="73"/>
+    <w:lsdException w:name="Subtle Emphasis" w:uiPriority="19" w:qFormat="1"/>
+    <w:lsdException w:name="Intense Emphasis" w:uiPriority="21" w:qFormat="1"/>
+    <w:lsdException w:name="Subtle Reference" w:uiPriority="31" w:qFormat="1"/>
+    <w:lsdException w:name="Intense Reference" w:uiPriority="32" w:qFormat="1"/>
+    <w:lsdException w:name="Book Title" w:uiPriority="33" w:qFormat="1"/>
+    <w:lsdException w:name="Bibliography" w:semiHidden="1" w:uiPriority="37" w:unhideWhenUsed="1"/>
+    <w:lsdException w:name="TOC Heading" w:semiHidden="1" w:uiPriority="39" w:unhideWhenUsed="1" w:qFormat="1"/>
+    <w:lsdException w:name="Plain Table 1" w:uiPriority="41"/>
+    <w:lsdException w:name="Plain Table 2" w:uiPriority="42"/>
+    <w:lsdException w:name="Plain Table 3" w:uiPriority="43"/>
+    <w:lsdException w:name="Plain Table 4" w:uiPriority="44"/>
+    <w:lsdException w:name="Plain Table 5" w:uiPriority="45"/>
+    <w:lsdException w:name="Grid Table Light" w:uiPriority="40"/>
+    <w:lsdException w:name="Grid Table 1 Light" w:uiPriority="46"/>
+    <w:lsdException w:name="Grid Table 2" w:uiPriority="47"/>
+    <w:lsdException w:name="Grid Table 3" w:uiPriority="48"/>
+    <w:lsdException w:name="Grid Table 4" w:uiPriority="49"/>
+    <w:lsdException w:name="Grid Table 5 Dark" w:uiPriority="50"/>
+    <w:lsdException w:name="Grid Table 6 Colorful" w:uiPriority="51"/>
+    <w:lsdException w:name="Grid Table 7 Colorful" w:uiPriority="52"/>
+    <w:lsdException w:name="Grid Table 1 Light Accent 1" w:uiPriority="46"/>
+    <w:lsdException w:name="Grid Table 2 Accent 1" w:uiPriority="47"/>
+    <w:lsdException w:name="Grid Table 3 Accent 1" w:uiPriority="48"/>
+    <w:lsdException w:name="Grid Table 4 Accent 1" w:uiPriority="49"/>
+    <w:lsdException w:name="Grid Table 5 Dark Accent 1" w:uiPriority="50"/>
+    <w:lsdException w:name="Grid Table 6 Colorful Accent 1" w:uiPriority="51"/>
+    <w:lsdException w:name="Grid Table 7 Colorful Accent 1" w:uiPriority="52"/>
+    <w:lsdException w:name="Grid Table 1 Light Accent 2" w:uiPriority="46"/>
+    <w:lsdException w:name="Grid Table 2 Accent 2" w:uiPriority="47"/>
+    <w:lsdException w:name="Grid Table 3 Accent 2" w:uiPriority="48"/>
+    <w:lsdException w:name="Grid Table 4 Accent 2" w:uiPriority="49"/>
+    <w:lsdException w:name="Grid Table 5 Dark Accent 2" w:uiPriority="50"/>
+    <w:lsdException w:name="Grid Table 6 Colorful Accent 2" w:uiPriority="51"/>
+    <w:lsdException w:name="Grid Table 7 Colorful Accent 2" w:uiPriority="52"/>
+    <w:lsdException w:name="Grid Table 1 Light Accent 3" w:uiPriority="46"/>
+    <w:lsdException w:name="Grid Table 2 Accent 3" w:uiPriority="47"/>
+    <w:lsdException w:name="Grid Table 3 Accent 3" w:uiPriority="48"/>
+    <w:lsdException w:name="Grid Table 4 Accent 3" w:uiPriority="49"/>
+    <w:lsdException w:name="Grid Table 5 Dark Accent 3" w:uiPriority="50"/>
+    <w:lsdException w:name="Grid Table 6 Colorful Accent 3" w:uiPriority="51"/>
+    <w:lsdException w:name="Grid Table 7 Colorful Accent 3" w:uiPriority="52"/>
+    <w:lsdException w:name="Grid Table 1 Light Accent 4" w:uiPriority="46"/>
+    <w:lsdException w:name="Grid Table 2 Accent 4" w:uiPriority="47"/>
+    <w:lsdException w:name="Grid Table 3 Accent 4" w:uiPriority="48"/>
+    <w:lsdException w:name="Grid Table 4 Accent 4" w:uiPriority="49"/>
+    <w:lsdException w:name="Grid Table 5 Dark Accent 4" w:uiPriority="50"/>
+    <w:lsdException w:name="Grid Table 6 Colorful Accent 4" w:uiPriority="51"/>
+    <w:lsdException w:name="Grid Table 7 Colorful Accent 4" w:uiPriority="52"/>
+    <w:lsdException w:name="Grid Table 1 Light Accent 5" w:uiPriority="46"/>
+    <w:lsdException w:name="Grid Table 2 Accent 5" w:uiPriority="47"/>
+    <w:lsdException w:name="Grid Table 3 Accent 5" w:uiPriority="48"/>
+    <w:lsdException w:name="Grid Table 4 Accent 5" w:uiPriority="49"/>
+    <w:lsdException w:name="Grid Table 5 Dark Accent 5" w:uiPriority="50"/>
+    <w:lsdException w:name="Grid Table 6 Colorful Accent 5" w:uiPriority="51"/>
+    <w:lsdException w:name="Grid Table 7 Colorful Accent 5" w:uiPriority="52"/>
+    <w:lsdException w:name="Grid Table 1 Light Accent 6" w:uiPriority="46"/>
+    <w:lsdException w:name="Grid Table 2 Accent 6" w:uiPriority="47"/>
+    <w:lsdException w:name="Grid Table 3 Accent 6" w:uiPriority="48"/>
+    <w:lsdException w:name="Grid Table 4 Accent 6" w:uiPriority="49"/>
+    <w:lsdException w:name="Grid Table 5 Dark Accent 6" w:uiPriority="50"/>
+    <w:lsdException w:name="Grid Table 6 Colorful Accent 6" w:uiPriority="51"/>
+    <w:lsdException w:name="Grid Table 7 Colorful Accent 6" w:uiPriority="52"/>
+    <w:lsdException w:name="List Table 1 Light" w:uiPriority="46"/>
+    <w:lsdException w:name="List Table 2" w:uiPriority="47"/>
+    <w:lsdException w:name="List Table 3" w:uiPriority="48"/>
+    <w:lsdException w:name="List Table 4" w:uiPriority="49"/>
+    <w:lsdException w:name="List Table 5 Dark" w:uiPriority="50"/>
+    <w:lsdException w:name="List Table 6 Colorful" w:uiPriority="51"/>
+    <w:lsdException w:name="List Table 7 Colorful" w:uiPriority="52"/>
+    <w:lsdException w:name="List Table 1 Light Accent 1" w:uiPriority="46"/>
+    <w:lsdException w:name="List Table 2 Accent 1" w:uiPriority="47"/>
+    <w:lsdException w:name="List Table 3 Accent 1" w:uiPriority="48"/>
+    <w:lsdException w:name="List Table 4 Accent 1" w:uiPriority="49"/>
+    <w:lsdException w:name="List Table 5 Dark Accent 1" w:uiPriority="50"/>
+    <w:lsdException w:name="List Table 6 Colorful Accent 1" w:uiPriority="51"/>
+    <w:lsdException w:name="List Table 7 Colorful Accent 1" w:uiPriority="52"/>
+    <w:lsdException w:name="List Table 1 Light Accent 2" w:uiPriority="46"/>
+    <w:lsdException w:name="List Table 2 Accent 2" w:uiPriority="47"/>
+    <w:lsdException w:name="List Table 3 Accent 2" w:uiPriority="48"/>
+    <w:lsdException w:name="List Table 4 Accent 2" w:uiPriority="49"/>
+    <w:lsdException w:name="List Table 5 Dark Accent 2" w:uiPriority="50"/>
+    <w:lsdException w:name="List Table 6 Colorful Accent 2" w:uiPriority="51"/>
+    <w:lsdException w:name="List Table 7 Colorful Accent 2" w:uiPriority="52"/>
+    <w:lsdException w:name="List Table 1 Light Accent 3" w:uiPriority="46"/>
+    <w:lsdException w:name="List Table 2 Accent 3" w:uiPriority="47"/>
+    <w:lsdException w:name="List Table 3 Accent 3" w:uiPriority="48"/>
+    <w:lsdException w:name="List Table 4 Accent 3" w:uiPriority="49"/>
+    <w:lsdException w:name="List Table 5 Dark Accent 3" w:uiPriority="50"/>
+    <w:lsdException w:name="List Table 6 Colorful Accent 3" w:uiPriority="51"/>
+    <w:lsdException w:name="List Table 7 Colorful Accent 3" w:uiPriority="52"/>
+    <w:lsdException w:name="List Table 1 Light Accent 4" w:uiPriority="46"/>
+    <w:lsdException w:name="List Table 2 Accent 4" w:uiPriority="47"/>
+    <w:lsdException w:name="List Table 3 Accent 4" w:uiPriority="48"/>
+    <w:lsdException w:name="List Table 4 Accent 4" w:uiPriority="49"/>
+    <w:lsdException w:name="List Table 5 Dark Accent 4" w:uiPriority="50"/>
+    <w:lsdException w:name="List Table 6 Colorful Accent 4" w:uiPriority="51"/>
+    <w:lsdException w:name="List Table 7 Colorful Accent 4" w:uiPriority="52"/>
+    <w:lsdException w:name="List Table 1 Light Accent 5" w:uiPriority="46"/>
+    <w:lsdException w:name="List Table 2 Accent 5" w:uiPriority="47"/>
+    <w:lsdException w:name="List Table 3 Accent 5" w:uiPriority="48"/>
+    <w:lsdException w:name="List Table 4 Accent 5" w:uiPriority="49"/>
+    <w:lsdException w:name="List Table 5 Dark Accent 5" w:uiPriority="50"/>
+    <w:lsdException w:name="List Table 6 Colorful Accent 5" w:uiPriority="51"/>
+    <w:lsdException w:name="List Table 7 Colorful Accent 5" w:uiPriority="52"/>
+    <w:lsdException w:name="List Table 1 Light Accent 6" w:uiPriority="46"/>
+    <w:lsdException w:name="List Table 2 Accent 6" w:uiPriority="47"/>
+    <w:lsdException w:name="List Table 3 Accent 6" w:uiPriority="48"/>
+    <w:lsdException w:name="List Table 4 Accent 6" w:uiPriority="49"/>
+    <w:lsdException w:name="List Table 5 Dark Accent 6" w:uiPriority="50"/>
+    <w:lsdException w:name="List Table 6 Colorful Accent 6" w:uiPriority="51"/>
+    <w:lsdException w:name="List Table 7 Colorful Accent 6" w:uiPriority="52"/>
   </w:latentStyles>
   <w:style w:type="paragraph" w:default="1" w:styleId="Normal">
     <w:name w:val="Normal"/>
@@ -6404,7 +6384,7 @@
 </file>
 
 <file path=customXml/itemProps1.xml><?xml version="1.0" encoding="utf-8"?>
-<ds:datastoreItem xmlns:ds="http://schemas.openxmlformats.org/officeDocument/2006/customXml" ds:itemID="{1862518D-5980-4F7A-9A7D-296E05F927E8}">
+<ds:datastoreItem xmlns:ds="http://schemas.openxmlformats.org/officeDocument/2006/customXml" ds:itemID="{C15D7FEB-4CF9-4946-A75F-3F9D350CD622}">
   <ds:schemaRefs>
     <ds:schemaRef ds:uri="http://schemas.openxmlformats.org/officeDocument/2006/bibliography"/>
   </ds:schemaRefs>

</xml_diff>